<commit_message>
lab 2 zad 5
</commit_message>
<xml_diff>
--- a/mtargan_mzcps_lab2.docx
+++ b/mtargan_mzcps_lab2.docx
@@ -1637,6 +1637,7 @@
         <w:autoSpaceDE w:val="0"/>
         <w:autoSpaceDN w:val="0"/>
         <w:adjustRightInd w:val="0"/>
+        <w:ind w:left="1068"/>
         <w:rPr>
           <w:rFonts w:eastAsiaTheme="minorEastAsia"/>
           <w:sz w:val="24"/>
@@ -2020,7 +2021,6 @@
     </w:p>
     <w:p>
       <w:pPr>
-        <w:pStyle w:val="Akapitzlist"/>
         <w:autoSpaceDE w:val="0"/>
         <w:autoSpaceDN w:val="0"/>
         <w:adjustRightInd w:val="0"/>
@@ -2033,7 +2033,6 @@
     </w:p>
     <w:p>
       <w:pPr>
-        <w:pStyle w:val="Akapitzlist"/>
         <w:autoSpaceDE w:val="0"/>
         <w:autoSpaceDN w:val="0"/>
         <w:adjustRightInd w:val="0"/>
@@ -2043,9 +2042,1959 @@
           <w:szCs w:val="24"/>
         </w:rPr>
       </w:pPr>
+      <w:r>
+        <w:rPr>
+          <w:rFonts w:eastAsiaTheme="minorEastAsia"/>
+          <w:sz w:val="24"/>
+          <w:szCs w:val="24"/>
+        </w:rPr>
+        <w:lastRenderedPageBreak/>
+        <w:t xml:space="preserve">W celu obliczenia </w:t>
+      </w:r>
+      <w:r>
+        <w:rPr>
+          <w:rFonts w:eastAsiaTheme="minorEastAsia"/>
+          <w:sz w:val="24"/>
+          <w:szCs w:val="24"/>
+        </w:rPr>
+        <w:t xml:space="preserve">transformaty </w:t>
+      </w:r>
+      <m:oMath>
+        <m:acc>
+          <m:accPr>
+            <m:chr m:val="̅"/>
+            <m:ctrlPr>
+              <w:rPr>
+                <w:rFonts w:ascii="Cambria Math" w:eastAsiaTheme="minorEastAsia" w:hAnsi="Cambria Math"/>
+                <w:i/>
+                <w:sz w:val="24"/>
+                <w:szCs w:val="24"/>
+              </w:rPr>
+            </m:ctrlPr>
+          </m:accPr>
+          <m:e>
+            <m:r>
+              <w:rPr>
+                <w:rFonts w:ascii="Cambria Math" w:eastAsiaTheme="minorEastAsia" w:hAnsi="Cambria Math"/>
+                <w:sz w:val="24"/>
+                <w:szCs w:val="24"/>
+              </w:rPr>
+              <m:t>X</m:t>
+            </m:r>
+          </m:e>
+        </m:acc>
+        <m:d>
+          <m:dPr>
+            <m:ctrlPr>
+              <w:rPr>
+                <w:rFonts w:ascii="Cambria Math" w:eastAsiaTheme="minorEastAsia" w:hAnsi="Cambria Math"/>
+                <w:i/>
+                <w:sz w:val="24"/>
+                <w:szCs w:val="24"/>
+              </w:rPr>
+            </m:ctrlPr>
+          </m:dPr>
+          <m:e>
+            <m:r>
+              <w:rPr>
+                <w:rFonts w:ascii="Cambria Math" w:eastAsiaTheme="minorEastAsia" w:hAnsi="Cambria Math"/>
+                <w:sz w:val="24"/>
+                <w:szCs w:val="24"/>
+              </w:rPr>
+              <m:t>jω</m:t>
+            </m:r>
+          </m:e>
+        </m:d>
+      </m:oMath>
+      <w:r>
+        <w:rPr>
+          <w:rFonts w:eastAsiaTheme="minorEastAsia"/>
+          <w:sz w:val="24"/>
+          <w:szCs w:val="24"/>
+        </w:rPr>
+        <w:t xml:space="preserve"> potrzebne było wyznaczenie sumy wartości funkcji </w:t>
+      </w:r>
+      <m:oMath>
+        <m:r>
+          <w:rPr>
+            <w:rFonts w:ascii="Cambria Math" w:eastAsiaTheme="minorEastAsia" w:hAnsi="Cambria Math"/>
+            <w:sz w:val="24"/>
+            <w:szCs w:val="24"/>
+          </w:rPr>
+          <m:t>X</m:t>
+        </m:r>
+        <m:d>
+          <m:dPr>
+            <m:ctrlPr>
+              <w:rPr>
+                <w:rFonts w:ascii="Cambria Math" w:eastAsiaTheme="minorEastAsia" w:hAnsi="Cambria Math"/>
+                <w:i/>
+                <w:sz w:val="24"/>
+                <w:szCs w:val="24"/>
+              </w:rPr>
+            </m:ctrlPr>
+          </m:dPr>
+          <m:e>
+            <m:r>
+              <w:rPr>
+                <w:rFonts w:ascii="Cambria Math" w:eastAsiaTheme="minorEastAsia" w:hAnsi="Cambria Math"/>
+                <w:sz w:val="24"/>
+                <w:szCs w:val="24"/>
+              </w:rPr>
+              <m:t>jω</m:t>
+            </m:r>
+          </m:e>
+        </m:d>
+      </m:oMath>
+      <w:r>
+        <w:rPr>
+          <w:rFonts w:eastAsiaTheme="minorEastAsia"/>
+          <w:sz w:val="24"/>
+          <w:szCs w:val="24"/>
+        </w:rPr>
+        <w:t xml:space="preserve"> dla odpowiednich </w:t>
+      </w:r>
+      <m:oMath>
+        <m:sSub>
+          <m:sSubPr>
+            <m:ctrlPr>
+              <w:rPr>
+                <w:rFonts w:ascii="Cambria Math" w:eastAsiaTheme="minorEastAsia" w:hAnsi="Cambria Math"/>
+                <w:i/>
+                <w:sz w:val="24"/>
+                <w:szCs w:val="24"/>
+              </w:rPr>
+            </m:ctrlPr>
+          </m:sSubPr>
+          <m:e>
+            <m:r>
+              <w:rPr>
+                <w:rFonts w:ascii="Cambria Math" w:eastAsiaTheme="minorEastAsia" w:hAnsi="Cambria Math"/>
+                <w:sz w:val="24"/>
+                <w:szCs w:val="24"/>
+              </w:rPr>
+              <m:t>ω</m:t>
+            </m:r>
+          </m:e>
+          <m:sub>
+            <m:r>
+              <w:rPr>
+                <w:rFonts w:ascii="Cambria Math" w:eastAsiaTheme="minorEastAsia" w:hAnsi="Cambria Math"/>
+                <w:sz w:val="24"/>
+                <w:szCs w:val="24"/>
+              </w:rPr>
+              <m:t>0</m:t>
+            </m:r>
+          </m:sub>
+        </m:sSub>
+        <m:r>
+          <w:rPr>
+            <w:rFonts w:ascii="Cambria Math" w:eastAsiaTheme="minorEastAsia" w:hAnsi="Cambria Math"/>
+            <w:sz w:val="24"/>
+            <w:szCs w:val="24"/>
+          </w:rPr>
+          <m:t xml:space="preserve">, </m:t>
+        </m:r>
+        <m:sSub>
+          <m:sSubPr>
+            <m:ctrlPr>
+              <w:rPr>
+                <w:rFonts w:ascii="Cambria Math" w:eastAsiaTheme="minorEastAsia" w:hAnsi="Cambria Math"/>
+                <w:i/>
+                <w:sz w:val="24"/>
+                <w:szCs w:val="24"/>
+              </w:rPr>
+            </m:ctrlPr>
+          </m:sSubPr>
+          <m:e>
+            <m:r>
+              <w:rPr>
+                <w:rFonts w:ascii="Cambria Math" w:eastAsiaTheme="minorEastAsia" w:hAnsi="Cambria Math"/>
+                <w:sz w:val="24"/>
+                <w:szCs w:val="24"/>
+              </w:rPr>
+              <m:t>ω</m:t>
+            </m:r>
+          </m:e>
+          <m:sub>
+            <m:r>
+              <w:rPr>
+                <w:rFonts w:ascii="Cambria Math" w:eastAsiaTheme="minorEastAsia" w:hAnsi="Cambria Math"/>
+                <w:sz w:val="24"/>
+                <w:szCs w:val="24"/>
+              </w:rPr>
+              <m:t>1</m:t>
+            </m:r>
+          </m:sub>
+        </m:sSub>
+        <m:r>
+          <w:rPr>
+            <w:rFonts w:ascii="Cambria Math" w:eastAsiaTheme="minorEastAsia" w:hAnsi="Cambria Math"/>
+            <w:sz w:val="24"/>
+            <w:szCs w:val="24"/>
+          </w:rPr>
+          <m:t xml:space="preserve">, …, </m:t>
+        </m:r>
+        <m:sSub>
+          <m:sSubPr>
+            <m:ctrlPr>
+              <w:rPr>
+                <w:rFonts w:ascii="Cambria Math" w:eastAsiaTheme="minorEastAsia" w:hAnsi="Cambria Math"/>
+                <w:i/>
+                <w:sz w:val="24"/>
+                <w:szCs w:val="24"/>
+              </w:rPr>
+            </m:ctrlPr>
+          </m:sSubPr>
+          <m:e>
+            <m:r>
+              <w:rPr>
+                <w:rFonts w:ascii="Cambria Math" w:eastAsiaTheme="minorEastAsia" w:hAnsi="Cambria Math"/>
+                <w:sz w:val="24"/>
+                <w:szCs w:val="24"/>
+              </w:rPr>
+              <m:t>ω</m:t>
+            </m:r>
+          </m:e>
+          <m:sub>
+            <m:r>
+              <w:rPr>
+                <w:rFonts w:ascii="Cambria Math" w:eastAsiaTheme="minorEastAsia" w:hAnsi="Cambria Math"/>
+                <w:sz w:val="24"/>
+                <w:szCs w:val="24"/>
+              </w:rPr>
+              <m:t>m</m:t>
+            </m:r>
+          </m:sub>
+        </m:sSub>
+      </m:oMath>
+      <w:r>
+        <w:rPr>
+          <w:rFonts w:eastAsiaTheme="minorEastAsia"/>
+          <w:sz w:val="24"/>
+          <w:szCs w:val="24"/>
+        </w:rPr>
+        <w:t xml:space="preserve">. Wykorzystując fakt, że </w:t>
+      </w:r>
+      <m:oMath>
+        <m:r>
+          <w:rPr>
+            <w:rFonts w:ascii="Cambria Math" w:eastAsiaTheme="minorEastAsia" w:hAnsi="Cambria Math"/>
+            <w:sz w:val="24"/>
+            <w:szCs w:val="24"/>
+          </w:rPr>
+          <m:t>ω=2πf</m:t>
+        </m:r>
+      </m:oMath>
+      <w:r>
+        <w:rPr>
+          <w:rFonts w:eastAsiaTheme="minorEastAsia"/>
+          <w:sz w:val="24"/>
+          <w:szCs w:val="24"/>
+        </w:rPr>
+        <w:t xml:space="preserve"> oraz, że </w:t>
+      </w:r>
+      <m:oMath>
+        <m:r>
+          <w:rPr>
+            <w:rFonts w:ascii="Cambria Math" w:eastAsiaTheme="minorEastAsia" w:hAnsi="Cambria Math"/>
+            <w:sz w:val="24"/>
+            <w:szCs w:val="24"/>
+          </w:rPr>
+          <m:t>X</m:t>
+        </m:r>
+        <m:d>
+          <m:dPr>
+            <m:ctrlPr>
+              <w:rPr>
+                <w:rFonts w:ascii="Cambria Math" w:eastAsiaTheme="minorEastAsia" w:hAnsi="Cambria Math"/>
+                <w:i/>
+                <w:sz w:val="24"/>
+                <w:szCs w:val="24"/>
+              </w:rPr>
+            </m:ctrlPr>
+          </m:dPr>
+          <m:e>
+            <m:r>
+              <w:rPr>
+                <w:rFonts w:ascii="Cambria Math" w:eastAsiaTheme="minorEastAsia" w:hAnsi="Cambria Math"/>
+                <w:sz w:val="24"/>
+                <w:szCs w:val="24"/>
+              </w:rPr>
+              <m:t>jω</m:t>
+            </m:r>
+          </m:e>
+        </m:d>
+      </m:oMath>
+      <w:r>
+        <w:rPr>
+          <w:rFonts w:eastAsiaTheme="minorEastAsia"/>
+          <w:sz w:val="24"/>
+          <w:szCs w:val="24"/>
+        </w:rPr>
+        <w:t xml:space="preserve"> jest funkcją częstotliwości</w:t>
+      </w:r>
+      <w:r>
+        <w:rPr>
+          <w:rFonts w:eastAsiaTheme="minorEastAsia"/>
+          <w:sz w:val="24"/>
+          <w:szCs w:val="24"/>
+        </w:rPr>
+        <w:t xml:space="preserve"> odpowiednio przekształcono poniższą zależność:</w:t>
+      </w:r>
+    </w:p>
+    <w:p>
+      <w:pPr>
+        <w:autoSpaceDE w:val="0"/>
+        <w:autoSpaceDN w:val="0"/>
+        <w:adjustRightInd w:val="0"/>
+        <w:rPr>
+          <w:rFonts w:eastAsiaTheme="minorEastAsia"/>
+          <w:sz w:val="24"/>
+          <w:szCs w:val="24"/>
+        </w:rPr>
+      </w:pPr>
+    </w:p>
+    <w:p>
+      <w:pPr>
+        <w:autoSpaceDE w:val="0"/>
+        <w:autoSpaceDN w:val="0"/>
+        <w:adjustRightInd w:val="0"/>
+        <w:rPr>
+          <w:rFonts w:eastAsiaTheme="minorEastAsia"/>
+          <w:sz w:val="24"/>
+          <w:szCs w:val="24"/>
+        </w:rPr>
+      </w:pPr>
+      <m:oMathPara>
+        <m:oMath>
+          <m:acc>
+            <m:accPr>
+              <m:chr m:val="̅"/>
+              <m:ctrlPr>
+                <w:rPr>
+                  <w:rFonts w:ascii="Cambria Math" w:eastAsiaTheme="minorEastAsia" w:hAnsi="Cambria Math"/>
+                  <w:i/>
+                  <w:sz w:val="24"/>
+                  <w:szCs w:val="24"/>
+                </w:rPr>
+              </m:ctrlPr>
+            </m:accPr>
+            <m:e>
+              <m:r>
+                <w:rPr>
+                  <w:rFonts w:ascii="Cambria Math" w:eastAsiaTheme="minorEastAsia" w:hAnsi="Cambria Math"/>
+                  <w:sz w:val="24"/>
+                  <w:szCs w:val="24"/>
+                </w:rPr>
+                <m:t>X</m:t>
+              </m:r>
+            </m:e>
+          </m:acc>
+          <m:d>
+            <m:dPr>
+              <m:ctrlPr>
+                <w:rPr>
+                  <w:rFonts w:ascii="Cambria Math" w:eastAsiaTheme="minorEastAsia" w:hAnsi="Cambria Math"/>
+                  <w:i/>
+                  <w:sz w:val="24"/>
+                  <w:szCs w:val="24"/>
+                </w:rPr>
+              </m:ctrlPr>
+            </m:dPr>
+            <m:e>
+              <m:r>
+                <w:rPr>
+                  <w:rFonts w:ascii="Cambria Math" w:eastAsiaTheme="minorEastAsia" w:hAnsi="Cambria Math"/>
+                  <w:sz w:val="24"/>
+                  <w:szCs w:val="24"/>
+                </w:rPr>
+                <m:t>jω</m:t>
+              </m:r>
+            </m:e>
+          </m:d>
+          <m:r>
+            <w:rPr>
+              <w:rFonts w:ascii="Cambria Math" w:eastAsiaTheme="minorEastAsia" w:hAnsi="Cambria Math"/>
+              <w:sz w:val="24"/>
+              <w:szCs w:val="24"/>
+            </w:rPr>
+            <m:t>=</m:t>
+          </m:r>
+          <m:f>
+            <m:fPr>
+              <m:ctrlPr>
+                <w:rPr>
+                  <w:rFonts w:ascii="Cambria Math" w:eastAsiaTheme="minorEastAsia" w:hAnsi="Cambria Math"/>
+                  <w:i/>
+                  <w:sz w:val="24"/>
+                  <w:szCs w:val="24"/>
+                </w:rPr>
+              </m:ctrlPr>
+            </m:fPr>
+            <m:num>
+              <m:r>
+                <w:rPr>
+                  <w:rFonts w:ascii="Cambria Math" w:eastAsiaTheme="minorEastAsia" w:hAnsi="Cambria Math"/>
+                  <w:sz w:val="24"/>
+                  <w:szCs w:val="24"/>
+                </w:rPr>
+                <m:t>1</m:t>
+              </m:r>
+            </m:num>
+            <m:den>
+              <m:r>
+                <w:rPr>
+                  <w:rFonts w:ascii="Cambria Math" w:eastAsiaTheme="minorEastAsia" w:hAnsi="Cambria Math"/>
+                  <w:sz w:val="24"/>
+                  <w:szCs w:val="24"/>
+                </w:rPr>
+                <m:t>T</m:t>
+              </m:r>
+            </m:den>
+          </m:f>
+          <m:nary>
+            <m:naryPr>
+              <m:chr m:val="∑"/>
+              <m:limLoc m:val="undOvr"/>
+              <m:ctrlPr>
+                <w:rPr>
+                  <w:rFonts w:ascii="Cambria Math" w:eastAsiaTheme="minorEastAsia" w:hAnsi="Cambria Math"/>
+                  <w:i/>
+                  <w:sz w:val="24"/>
+                  <w:szCs w:val="24"/>
+                </w:rPr>
+              </m:ctrlPr>
+            </m:naryPr>
+            <m:sub>
+              <m:r>
+                <w:rPr>
+                  <w:rFonts w:ascii="Cambria Math" w:eastAsiaTheme="minorEastAsia" w:hAnsi="Cambria Math"/>
+                  <w:sz w:val="24"/>
+                  <w:szCs w:val="24"/>
+                </w:rPr>
+                <m:t>0</m:t>
+              </m:r>
+            </m:sub>
+            <m:sup>
+              <m:r>
+                <w:rPr>
+                  <w:rFonts w:ascii="Cambria Math" w:eastAsiaTheme="minorEastAsia" w:hAnsi="Cambria Math"/>
+                  <w:sz w:val="24"/>
+                  <w:szCs w:val="24"/>
+                </w:rPr>
+                <m:t>N-1</m:t>
+              </m:r>
+            </m:sup>
+            <m:e>
+              <m:r>
+                <w:rPr>
+                  <w:rFonts w:ascii="Cambria Math" w:eastAsiaTheme="minorEastAsia" w:hAnsi="Cambria Math"/>
+                  <w:sz w:val="24"/>
+                  <w:szCs w:val="24"/>
+                </w:rPr>
+                <m:t>X</m:t>
+              </m:r>
+              <m:d>
+                <m:dPr>
+                  <m:ctrlPr>
+                    <w:rPr>
+                      <w:rFonts w:ascii="Cambria Math" w:eastAsiaTheme="minorEastAsia" w:hAnsi="Cambria Math"/>
+                      <w:i/>
+                      <w:sz w:val="24"/>
+                      <w:szCs w:val="24"/>
+                    </w:rPr>
+                  </m:ctrlPr>
+                </m:dPr>
+                <m:e>
+                  <m:r>
+                    <w:rPr>
+                      <w:rFonts w:ascii="Cambria Math" w:eastAsiaTheme="minorEastAsia" w:hAnsi="Cambria Math"/>
+                      <w:sz w:val="24"/>
+                      <w:szCs w:val="24"/>
+                    </w:rPr>
+                    <m:t>j</m:t>
+                  </m:r>
+                  <m:d>
+                    <m:dPr>
+                      <m:ctrlPr>
+                        <w:rPr>
+                          <w:rFonts w:ascii="Cambria Math" w:eastAsiaTheme="minorEastAsia" w:hAnsi="Cambria Math"/>
+                          <w:i/>
+                          <w:sz w:val="24"/>
+                          <w:szCs w:val="24"/>
+                        </w:rPr>
+                      </m:ctrlPr>
+                    </m:dPr>
+                    <m:e>
+                      <m:r>
+                        <w:rPr>
+                          <w:rFonts w:ascii="Cambria Math" w:eastAsiaTheme="minorEastAsia" w:hAnsi="Cambria Math"/>
+                          <w:sz w:val="24"/>
+                          <w:szCs w:val="24"/>
+                        </w:rPr>
+                        <m:t>ω-2π</m:t>
+                      </m:r>
+                      <m:f>
+                        <m:fPr>
+                          <m:ctrlPr>
+                            <w:rPr>
+                              <w:rFonts w:ascii="Cambria Math" w:eastAsiaTheme="minorEastAsia" w:hAnsi="Cambria Math"/>
+                              <w:i/>
+                              <w:sz w:val="24"/>
+                              <w:szCs w:val="24"/>
+                            </w:rPr>
+                          </m:ctrlPr>
+                        </m:fPr>
+                        <m:num>
+                          <m:r>
+                            <w:rPr>
+                              <w:rFonts w:ascii="Cambria Math" w:eastAsiaTheme="minorEastAsia" w:hAnsi="Cambria Math"/>
+                              <w:sz w:val="24"/>
+                              <w:szCs w:val="24"/>
+                            </w:rPr>
+                            <m:t>m</m:t>
+                          </m:r>
+                        </m:num>
+                        <m:den>
+                          <m:r>
+                            <w:rPr>
+                              <w:rFonts w:ascii="Cambria Math" w:eastAsiaTheme="minorEastAsia" w:hAnsi="Cambria Math"/>
+                              <w:sz w:val="24"/>
+                              <w:szCs w:val="24"/>
+                            </w:rPr>
+                            <m:t>T</m:t>
+                          </m:r>
+                        </m:den>
+                      </m:f>
+                    </m:e>
+                  </m:d>
+                </m:e>
+              </m:d>
+              <m:r>
+                <w:rPr>
+                  <w:rFonts w:ascii="Cambria Math" w:eastAsiaTheme="minorEastAsia" w:hAnsi="Cambria Math"/>
+                  <w:sz w:val="24"/>
+                  <w:szCs w:val="24"/>
+                </w:rPr>
+                <m:t xml:space="preserve">= </m:t>
+              </m:r>
+              <m:f>
+                <m:fPr>
+                  <m:ctrlPr>
+                    <w:rPr>
+                      <w:rFonts w:ascii="Cambria Math" w:eastAsiaTheme="minorEastAsia" w:hAnsi="Cambria Math"/>
+                      <w:i/>
+                      <w:sz w:val="24"/>
+                      <w:szCs w:val="24"/>
+                    </w:rPr>
+                  </m:ctrlPr>
+                </m:fPr>
+                <m:num>
+                  <m:r>
+                    <w:rPr>
+                      <w:rFonts w:ascii="Cambria Math" w:eastAsiaTheme="minorEastAsia" w:hAnsi="Cambria Math"/>
+                      <w:sz w:val="24"/>
+                      <w:szCs w:val="24"/>
+                    </w:rPr>
+                    <m:t>1</m:t>
+                  </m:r>
+                </m:num>
+                <m:den>
+                  <m:r>
+                    <w:rPr>
+                      <w:rFonts w:ascii="Cambria Math" w:eastAsiaTheme="minorEastAsia" w:hAnsi="Cambria Math"/>
+                      <w:sz w:val="24"/>
+                      <w:szCs w:val="24"/>
+                    </w:rPr>
+                    <m:t>T</m:t>
+                  </m:r>
+                </m:den>
+              </m:f>
+              <m:nary>
+                <m:naryPr>
+                  <m:chr m:val="∑"/>
+                  <m:limLoc m:val="undOvr"/>
+                  <m:ctrlPr>
+                    <w:rPr>
+                      <w:rFonts w:ascii="Cambria Math" w:eastAsiaTheme="minorEastAsia" w:hAnsi="Cambria Math"/>
+                      <w:i/>
+                      <w:sz w:val="24"/>
+                      <w:szCs w:val="24"/>
+                    </w:rPr>
+                  </m:ctrlPr>
+                </m:naryPr>
+                <m:sub>
+                  <m:r>
+                    <w:rPr>
+                      <w:rFonts w:ascii="Cambria Math" w:eastAsiaTheme="minorEastAsia" w:hAnsi="Cambria Math"/>
+                      <w:sz w:val="24"/>
+                      <w:szCs w:val="24"/>
+                    </w:rPr>
+                    <m:t>0</m:t>
+                  </m:r>
+                </m:sub>
+                <m:sup>
+                  <m:r>
+                    <w:rPr>
+                      <w:rFonts w:ascii="Cambria Math" w:eastAsiaTheme="minorEastAsia" w:hAnsi="Cambria Math"/>
+                      <w:sz w:val="24"/>
+                      <w:szCs w:val="24"/>
+                    </w:rPr>
+                    <m:t>N-1</m:t>
+                  </m:r>
+                </m:sup>
+                <m:e>
+                  <m:r>
+                    <w:rPr>
+                      <w:rFonts w:ascii="Cambria Math" w:eastAsiaTheme="minorEastAsia" w:hAnsi="Cambria Math"/>
+                      <w:sz w:val="24"/>
+                      <w:szCs w:val="24"/>
+                    </w:rPr>
+                    <m:t>X</m:t>
+                  </m:r>
+                  <m:d>
+                    <m:dPr>
+                      <m:ctrlPr>
+                        <w:rPr>
+                          <w:rFonts w:ascii="Cambria Math" w:eastAsiaTheme="minorEastAsia" w:hAnsi="Cambria Math"/>
+                          <w:i/>
+                          <w:sz w:val="24"/>
+                          <w:szCs w:val="24"/>
+                        </w:rPr>
+                      </m:ctrlPr>
+                    </m:dPr>
+                    <m:e>
+                      <m:r>
+                        <w:rPr>
+                          <w:rFonts w:ascii="Cambria Math" w:eastAsiaTheme="minorEastAsia" w:hAnsi="Cambria Math"/>
+                          <w:sz w:val="24"/>
+                          <w:szCs w:val="24"/>
+                        </w:rPr>
+                        <m:t>j</m:t>
+                      </m:r>
+                      <m:d>
+                        <m:dPr>
+                          <m:ctrlPr>
+                            <w:rPr>
+                              <w:rFonts w:ascii="Cambria Math" w:eastAsiaTheme="minorEastAsia" w:hAnsi="Cambria Math"/>
+                              <w:i/>
+                              <w:sz w:val="24"/>
+                              <w:szCs w:val="24"/>
+                            </w:rPr>
+                          </m:ctrlPr>
+                        </m:dPr>
+                        <m:e>
+                          <m:r>
+                            <w:rPr>
+                              <w:rFonts w:ascii="Cambria Math" w:eastAsiaTheme="minorEastAsia" w:hAnsi="Cambria Math"/>
+                              <w:sz w:val="24"/>
+                              <w:szCs w:val="24"/>
+                            </w:rPr>
+                            <m:t>2π(f</m:t>
+                          </m:r>
+                          <m:r>
+                            <w:rPr>
+                              <w:rFonts w:ascii="Cambria Math" w:eastAsiaTheme="minorEastAsia" w:hAnsi="Cambria Math"/>
+                              <w:sz w:val="24"/>
+                              <w:szCs w:val="24"/>
+                            </w:rPr>
+                            <m:t>-</m:t>
+                          </m:r>
+                          <m:f>
+                            <m:fPr>
+                              <m:ctrlPr>
+                                <w:rPr>
+                                  <w:rFonts w:ascii="Cambria Math" w:eastAsiaTheme="minorEastAsia" w:hAnsi="Cambria Math"/>
+                                  <w:i/>
+                                  <w:sz w:val="24"/>
+                                  <w:szCs w:val="24"/>
+                                </w:rPr>
+                              </m:ctrlPr>
+                            </m:fPr>
+                            <m:num>
+                              <m:r>
+                                <w:rPr>
+                                  <w:rFonts w:ascii="Cambria Math" w:eastAsiaTheme="minorEastAsia" w:hAnsi="Cambria Math"/>
+                                  <w:sz w:val="24"/>
+                                  <w:szCs w:val="24"/>
+                                </w:rPr>
+                                <m:t>m</m:t>
+                              </m:r>
+                            </m:num>
+                            <m:den>
+                              <m:r>
+                                <w:rPr>
+                                  <w:rFonts w:ascii="Cambria Math" w:eastAsiaTheme="minorEastAsia" w:hAnsi="Cambria Math"/>
+                                  <w:sz w:val="24"/>
+                                  <w:szCs w:val="24"/>
+                                </w:rPr>
+                                <m:t>T</m:t>
+                              </m:r>
+                            </m:den>
+                          </m:f>
+                        </m:e>
+                      </m:d>
+                    </m:e>
+                  </m:d>
+                  <m:r>
+                    <w:rPr>
+                      <w:rFonts w:ascii="Cambria Math" w:eastAsiaTheme="minorEastAsia" w:hAnsi="Cambria Math"/>
+                      <w:sz w:val="24"/>
+                      <w:szCs w:val="24"/>
+                    </w:rPr>
+                    <m:t xml:space="preserve">=  </m:t>
+                  </m:r>
+                </m:e>
+              </m:nary>
+              <m:r>
+                <w:rPr>
+                  <w:rFonts w:ascii="Cambria Math" w:eastAsiaTheme="minorEastAsia" w:hAnsi="Cambria Math"/>
+                  <w:sz w:val="24"/>
+                  <w:szCs w:val="24"/>
+                </w:rPr>
+                <m:t xml:space="preserve"> </m:t>
+              </m:r>
+              <m:r>
+                <w:rPr>
+                  <w:rFonts w:ascii="Cambria Math" w:eastAsiaTheme="minorEastAsia" w:hAnsi="Cambria Math"/>
+                  <w:sz w:val="24"/>
+                  <w:szCs w:val="24"/>
+                </w:rPr>
+                <m:t xml:space="preserve"> </m:t>
+              </m:r>
+              <m:f>
+                <m:fPr>
+                  <m:ctrlPr>
+                    <w:rPr>
+                      <w:rFonts w:ascii="Cambria Math" w:eastAsiaTheme="minorEastAsia" w:hAnsi="Cambria Math"/>
+                      <w:i/>
+                      <w:sz w:val="24"/>
+                      <w:szCs w:val="24"/>
+                    </w:rPr>
+                  </m:ctrlPr>
+                </m:fPr>
+                <m:num>
+                  <m:r>
+                    <w:rPr>
+                      <w:rFonts w:ascii="Cambria Math" w:eastAsiaTheme="minorEastAsia" w:hAnsi="Cambria Math"/>
+                      <w:sz w:val="24"/>
+                      <w:szCs w:val="24"/>
+                    </w:rPr>
+                    <m:t>1</m:t>
+                  </m:r>
+                </m:num>
+                <m:den>
+                  <m:r>
+                    <w:rPr>
+                      <w:rFonts w:ascii="Cambria Math" w:eastAsiaTheme="minorEastAsia" w:hAnsi="Cambria Math"/>
+                      <w:sz w:val="24"/>
+                      <w:szCs w:val="24"/>
+                    </w:rPr>
+                    <m:t>T</m:t>
+                  </m:r>
+                </m:den>
+              </m:f>
+              <m:nary>
+                <m:naryPr>
+                  <m:chr m:val="∑"/>
+                  <m:limLoc m:val="undOvr"/>
+                  <m:ctrlPr>
+                    <w:rPr>
+                      <w:rFonts w:ascii="Cambria Math" w:eastAsiaTheme="minorEastAsia" w:hAnsi="Cambria Math"/>
+                      <w:i/>
+                      <w:sz w:val="24"/>
+                      <w:szCs w:val="24"/>
+                    </w:rPr>
+                  </m:ctrlPr>
+                </m:naryPr>
+                <m:sub>
+                  <m:r>
+                    <w:rPr>
+                      <w:rFonts w:ascii="Cambria Math" w:eastAsiaTheme="minorEastAsia" w:hAnsi="Cambria Math"/>
+                      <w:sz w:val="24"/>
+                      <w:szCs w:val="24"/>
+                    </w:rPr>
+                    <m:t>0</m:t>
+                  </m:r>
+                </m:sub>
+                <m:sup>
+                  <m:r>
+                    <w:rPr>
+                      <w:rFonts w:ascii="Cambria Math" w:eastAsiaTheme="minorEastAsia" w:hAnsi="Cambria Math"/>
+                      <w:sz w:val="24"/>
+                      <w:szCs w:val="24"/>
+                    </w:rPr>
+                    <m:t>N-1</m:t>
+                  </m:r>
+                </m:sup>
+                <m:e>
+                  <m:r>
+                    <w:rPr>
+                      <w:rFonts w:ascii="Cambria Math" w:eastAsiaTheme="minorEastAsia" w:hAnsi="Cambria Math"/>
+                      <w:sz w:val="24"/>
+                      <w:szCs w:val="24"/>
+                    </w:rPr>
+                    <m:t xml:space="preserve"> </m:t>
+                  </m:r>
+                  <m:r>
+                    <w:rPr>
+                      <w:rFonts w:ascii="Cambria Math" w:eastAsiaTheme="minorEastAsia" w:hAnsi="Cambria Math"/>
+                      <w:sz w:val="24"/>
+                      <w:szCs w:val="24"/>
+                    </w:rPr>
+                    <m:t>10</m:t>
+                  </m:r>
+                  <m:sSup>
+                    <m:sSupPr>
+                      <m:ctrlPr>
+                        <w:rPr>
+                          <w:rFonts w:ascii="Cambria Math" w:eastAsiaTheme="minorEastAsia" w:hAnsi="Cambria Math"/>
+                          <w:i/>
+                          <w:sz w:val="24"/>
+                          <w:szCs w:val="24"/>
+                        </w:rPr>
+                      </m:ctrlPr>
+                    </m:sSupPr>
+                    <m:e>
+                      <m:r>
+                        <w:rPr>
+                          <w:rFonts w:ascii="Cambria Math" w:eastAsiaTheme="minorEastAsia" w:hAnsi="Cambria Math"/>
+                          <w:sz w:val="24"/>
+                          <w:szCs w:val="24"/>
+                        </w:rPr>
+                        <m:t>e</m:t>
+                      </m:r>
+                    </m:e>
+                    <m:sup>
+                      <m:r>
+                        <w:rPr>
+                          <w:rFonts w:ascii="Cambria Math" w:eastAsiaTheme="minorEastAsia" w:hAnsi="Cambria Math"/>
+                          <w:sz w:val="24"/>
+                          <w:szCs w:val="24"/>
+                        </w:rPr>
+                        <m:t>-</m:t>
+                      </m:r>
+                      <m:f>
+                        <m:fPr>
+                          <m:ctrlPr>
+                            <w:rPr>
+                              <w:rFonts w:ascii="Cambria Math" w:eastAsiaTheme="minorEastAsia" w:hAnsi="Cambria Math"/>
+                              <w:i/>
+                              <w:sz w:val="24"/>
+                              <w:szCs w:val="24"/>
+                            </w:rPr>
+                          </m:ctrlPr>
+                        </m:fPr>
+                        <m:num>
+                          <m:d>
+                            <m:dPr>
+                              <m:begChr m:val="|"/>
+                              <m:endChr m:val="|"/>
+                              <m:ctrlPr>
+                                <w:rPr>
+                                  <w:rFonts w:ascii="Cambria Math" w:eastAsiaTheme="minorEastAsia" w:hAnsi="Cambria Math"/>
+                                  <w:i/>
+                                  <w:sz w:val="24"/>
+                                  <w:szCs w:val="24"/>
+                                </w:rPr>
+                              </m:ctrlPr>
+                            </m:dPr>
+                            <m:e>
+                              <m:r>
+                                <w:rPr>
+                                  <w:rFonts w:ascii="Cambria Math" w:eastAsiaTheme="minorEastAsia" w:hAnsi="Cambria Math"/>
+                                  <w:sz w:val="24"/>
+                                  <w:szCs w:val="24"/>
+                                </w:rPr>
+                                <m:t>f</m:t>
+                              </m:r>
+                              <m:r>
+                                <w:rPr>
+                                  <w:rFonts w:ascii="Cambria Math" w:eastAsiaTheme="minorEastAsia" w:hAnsi="Cambria Math"/>
+                                  <w:sz w:val="24"/>
+                                  <w:szCs w:val="24"/>
+                                </w:rPr>
+                                <m:t>-</m:t>
+                              </m:r>
+                              <m:f>
+                                <m:fPr>
+                                  <m:ctrlPr>
+                                    <w:rPr>
+                                      <w:rFonts w:ascii="Cambria Math" w:eastAsiaTheme="minorEastAsia" w:hAnsi="Cambria Math"/>
+                                      <w:i/>
+                                      <w:sz w:val="24"/>
+                                      <w:szCs w:val="24"/>
+                                    </w:rPr>
+                                  </m:ctrlPr>
+                                </m:fPr>
+                                <m:num>
+                                  <m:r>
+                                    <w:rPr>
+                                      <w:rFonts w:ascii="Cambria Math" w:eastAsiaTheme="minorEastAsia" w:hAnsi="Cambria Math"/>
+                                      <w:sz w:val="24"/>
+                                      <w:szCs w:val="24"/>
+                                    </w:rPr>
+                                    <m:t>m</m:t>
+                                  </m:r>
+                                </m:num>
+                                <m:den>
+                                  <m:r>
+                                    <w:rPr>
+                                      <w:rFonts w:ascii="Cambria Math" w:eastAsiaTheme="minorEastAsia" w:hAnsi="Cambria Math"/>
+                                      <w:sz w:val="24"/>
+                                      <w:szCs w:val="24"/>
+                                    </w:rPr>
+                                    <m:t>T</m:t>
+                                  </m:r>
+                                </m:den>
+                              </m:f>
+                            </m:e>
+                          </m:d>
+                        </m:num>
+                        <m:den>
+                          <m:r>
+                            <w:rPr>
+                              <w:rFonts w:ascii="Cambria Math" w:eastAsiaTheme="minorEastAsia" w:hAnsi="Cambria Math"/>
+                              <w:sz w:val="24"/>
+                              <w:szCs w:val="24"/>
+                            </w:rPr>
+                            <m:t>2</m:t>
+                          </m:r>
+                        </m:den>
+                      </m:f>
+                    </m:sup>
+                  </m:sSup>
+                  <m:r>
+                    <w:rPr>
+                      <w:rFonts w:ascii="Cambria Math" w:eastAsiaTheme="minorEastAsia" w:hAnsi="Cambria Math"/>
+                      <w:sz w:val="24"/>
+                      <w:szCs w:val="24"/>
+                    </w:rPr>
+                    <m:t xml:space="preserve"> </m:t>
+                  </m:r>
+                  <m:r>
+                    <w:rPr>
+                      <w:rFonts w:ascii="Cambria Math" w:eastAsiaTheme="minorEastAsia" w:hAnsi="Cambria Math"/>
+                      <w:sz w:val="24"/>
+                      <w:szCs w:val="24"/>
+                    </w:rPr>
+                    <m:t xml:space="preserve">  </m:t>
+                  </m:r>
+                </m:e>
+              </m:nary>
+            </m:e>
+          </m:nary>
+        </m:oMath>
+      </m:oMathPara>
+    </w:p>
+    <w:p>
+      <w:pPr>
+        <w:autoSpaceDE w:val="0"/>
+        <w:autoSpaceDN w:val="0"/>
+        <w:adjustRightInd w:val="0"/>
+        <w:rPr>
+          <w:rFonts w:eastAsiaTheme="minorEastAsia"/>
+          <w:sz w:val="24"/>
+          <w:szCs w:val="24"/>
+        </w:rPr>
+      </w:pPr>
+    </w:p>
+    <w:p>
+      <w:pPr>
+        <w:autoSpaceDE w:val="0"/>
+        <w:autoSpaceDN w:val="0"/>
+        <w:adjustRightInd w:val="0"/>
+        <w:rPr>
+          <w:rFonts w:eastAsiaTheme="minorEastAsia"/>
+          <w:sz w:val="24"/>
+          <w:szCs w:val="24"/>
+        </w:rPr>
+      </w:pPr>
+      <w:r>
+        <w:rPr>
+          <w:rFonts w:eastAsiaTheme="minorEastAsia"/>
+          <w:sz w:val="24"/>
+          <w:szCs w:val="24"/>
+        </w:rPr>
+        <w:t xml:space="preserve">Przedział częstotliwości, dla którego miało zostać wyznaczone widmo do [0, 40] Hz. </w:t>
+      </w:r>
+      <w:r>
+        <w:rPr>
+          <w:rFonts w:eastAsiaTheme="minorEastAsia"/>
+          <w:sz w:val="24"/>
+          <w:szCs w:val="24"/>
+        </w:rPr>
+        <w:t>Potrzebne były przynajmniej 3 rekordy</w:t>
+      </w:r>
+      <w:r>
+        <w:rPr>
+          <w:rFonts w:eastAsiaTheme="minorEastAsia"/>
+          <w:sz w:val="24"/>
+          <w:szCs w:val="24"/>
+        </w:rPr>
+        <w:t xml:space="preserve"> (N = 3)</w:t>
+      </w:r>
+      <w:r>
+        <w:rPr>
+          <w:rFonts w:eastAsiaTheme="minorEastAsia"/>
+          <w:sz w:val="24"/>
+          <w:szCs w:val="24"/>
+        </w:rPr>
+        <w:t xml:space="preserve">, aby dla obu przedziałów próbkowania </w:t>
+      </w:r>
+      <w:r>
+        <w:rPr>
+          <w:rFonts w:eastAsiaTheme="minorEastAsia"/>
+          <w:sz w:val="24"/>
+          <w:szCs w:val="24"/>
+        </w:rPr>
+        <w:t>transformat</w:t>
+      </w:r>
+      <w:r>
+        <w:rPr>
+          <w:rFonts w:eastAsiaTheme="minorEastAsia"/>
+          <w:sz w:val="24"/>
+          <w:szCs w:val="24"/>
+        </w:rPr>
+        <w:t xml:space="preserve">a </w:t>
+      </w:r>
+      <m:oMath>
+        <m:acc>
+          <m:accPr>
+            <m:chr m:val="̅"/>
+            <m:ctrlPr>
+              <w:rPr>
+                <w:rFonts w:ascii="Cambria Math" w:eastAsiaTheme="minorEastAsia" w:hAnsi="Cambria Math"/>
+                <w:i/>
+                <w:sz w:val="24"/>
+                <w:szCs w:val="24"/>
+              </w:rPr>
+            </m:ctrlPr>
+          </m:accPr>
+          <m:e>
+            <m:r>
+              <w:rPr>
+                <w:rFonts w:ascii="Cambria Math" w:eastAsiaTheme="minorEastAsia" w:hAnsi="Cambria Math"/>
+                <w:sz w:val="24"/>
+                <w:szCs w:val="24"/>
+              </w:rPr>
+              <m:t>X</m:t>
+            </m:r>
+          </m:e>
+        </m:acc>
+        <m:d>
+          <m:dPr>
+            <m:ctrlPr>
+              <w:rPr>
+                <w:rFonts w:ascii="Cambria Math" w:eastAsiaTheme="minorEastAsia" w:hAnsi="Cambria Math"/>
+                <w:i/>
+                <w:sz w:val="24"/>
+                <w:szCs w:val="24"/>
+              </w:rPr>
+            </m:ctrlPr>
+          </m:dPr>
+          <m:e>
+            <m:r>
+              <w:rPr>
+                <w:rFonts w:ascii="Cambria Math" w:eastAsiaTheme="minorEastAsia" w:hAnsi="Cambria Math"/>
+                <w:sz w:val="24"/>
+                <w:szCs w:val="24"/>
+              </w:rPr>
+              <m:t>jω</m:t>
+            </m:r>
+          </m:e>
+        </m:d>
+        <m:r>
+          <w:rPr>
+            <w:rFonts w:ascii="Cambria Math" w:eastAsiaTheme="minorEastAsia" w:hAnsi="Cambria Math"/>
+            <w:sz w:val="24"/>
+            <w:szCs w:val="24"/>
+          </w:rPr>
+          <m:t xml:space="preserve"> </m:t>
+        </m:r>
+      </m:oMath>
+      <w:r>
+        <w:rPr>
+          <w:rFonts w:eastAsiaTheme="minorEastAsia"/>
+          <w:sz w:val="24"/>
+          <w:szCs w:val="24"/>
+        </w:rPr>
+        <w:t xml:space="preserve"> została poprawnie wyznaczona – dla mniejszej liczby rekordów „piki” widmowe były przeniesione na inne częstotliwości. </w:t>
+      </w:r>
+    </w:p>
+    <w:p>
+      <w:pPr>
+        <w:autoSpaceDE w:val="0"/>
+        <w:autoSpaceDN w:val="0"/>
+        <w:adjustRightInd w:val="0"/>
+        <w:rPr>
+          <w:rFonts w:eastAsiaTheme="minorEastAsia"/>
+          <w:sz w:val="24"/>
+          <w:szCs w:val="24"/>
+        </w:rPr>
+      </w:pPr>
+    </w:p>
+    <w:p>
+      <w:pPr>
+        <w:autoSpaceDE w:val="0"/>
+        <w:autoSpaceDN w:val="0"/>
+        <w:adjustRightInd w:val="0"/>
+        <w:rPr>
+          <w:rFonts w:eastAsiaTheme="minorEastAsia"/>
+          <w:sz w:val="24"/>
+          <w:szCs w:val="24"/>
+        </w:rPr>
+      </w:pPr>
+      <w:r>
+        <w:rPr>
+          <w:rFonts w:eastAsiaTheme="minorEastAsia"/>
+          <w:noProof/>
+          <w:sz w:val="24"/>
+          <w:szCs w:val="24"/>
+          <w:lang w:eastAsia="pl-PL"/>
+        </w:rPr>
+        <w:drawing>
+          <wp:inline distT="0" distB="0" distL="0" distR="0">
+            <wp:extent cx="5343525" cy="4000500"/>
+            <wp:effectExtent l="19050" t="0" r="9525" b="0"/>
+            <wp:docPr id="1" name="Obraz 1"/>
+            <wp:cNvGraphicFramePr>
+              <a:graphicFrameLocks xmlns:a="http://schemas.openxmlformats.org/drawingml/2006/main" noChangeAspect="1"/>
+            </wp:cNvGraphicFramePr>
+            <a:graphic xmlns:a="http://schemas.openxmlformats.org/drawingml/2006/main">
+              <a:graphicData uri="http://schemas.openxmlformats.org/drawingml/2006/picture">
+                <pic:pic xmlns:pic="http://schemas.openxmlformats.org/drawingml/2006/picture">
+                  <pic:nvPicPr>
+                    <pic:cNvPr id="0" name="Picture 1"/>
+                    <pic:cNvPicPr>
+                      <a:picLocks noChangeAspect="1" noChangeArrowheads="1"/>
+                    </pic:cNvPicPr>
+                  </pic:nvPicPr>
+                  <pic:blipFill>
+                    <a:blip r:embed="rId13" cstate="print"/>
+                    <a:srcRect/>
+                    <a:stretch>
+                      <a:fillRect/>
+                    </a:stretch>
+                  </pic:blipFill>
+                  <pic:spPr bwMode="auto">
+                    <a:xfrm>
+                      <a:off x="0" y="0"/>
+                      <a:ext cx="5343525" cy="4000500"/>
+                    </a:xfrm>
+                    <a:prstGeom prst="rect">
+                      <a:avLst/>
+                    </a:prstGeom>
+                    <a:noFill/>
+                    <a:ln w="9525">
+                      <a:noFill/>
+                      <a:miter lim="800000"/>
+                      <a:headEnd/>
+                      <a:tailEnd/>
+                    </a:ln>
+                  </pic:spPr>
+                </pic:pic>
+              </a:graphicData>
+            </a:graphic>
+          </wp:inline>
+        </w:drawing>
+      </w:r>
+    </w:p>
+    <w:p>
+      <w:pPr>
+        <w:autoSpaceDE w:val="0"/>
+        <w:autoSpaceDN w:val="0"/>
+        <w:adjustRightInd w:val="0"/>
+        <w:rPr>
+          <w:rFonts w:eastAsiaTheme="minorEastAsia"/>
+          <w:sz w:val="24"/>
+          <w:szCs w:val="24"/>
+        </w:rPr>
+      </w:pPr>
+    </w:p>
+    <w:p>
+      <w:pPr>
+        <w:autoSpaceDE w:val="0"/>
+        <w:autoSpaceDN w:val="0"/>
+        <w:adjustRightInd w:val="0"/>
+        <w:rPr>
+          <w:rFonts w:eastAsiaTheme="minorEastAsia"/>
+          <w:sz w:val="24"/>
+          <w:szCs w:val="24"/>
+        </w:rPr>
+      </w:pPr>
+    </w:p>
+    <w:p>
+      <w:pPr>
+        <w:pStyle w:val="Akapitzlist"/>
+        <w:numPr>
+          <w:ilvl w:val="0"/>
+          <w:numId w:val="4"/>
+        </w:numPr>
+        <w:autoSpaceDE w:val="0"/>
+        <w:autoSpaceDN w:val="0"/>
+        <w:adjustRightInd w:val="0"/>
+        <w:rPr>
+          <w:rFonts w:eastAsiaTheme="minorEastAsia"/>
+          <w:sz w:val="24"/>
+          <w:szCs w:val="24"/>
+        </w:rPr>
+      </w:pPr>
+      <w:r>
+        <w:rPr>
+          <w:rFonts w:eastAsiaTheme="minorEastAsia"/>
+          <w:sz w:val="24"/>
+          <w:szCs w:val="24"/>
+        </w:rPr>
+        <w:t>Ćwiczenie to dotyczy rekonstrukcji sygnału przy zastosowaniu metody ponownego próbkowania. W środkowym z trzech okien (</w:t>
+      </w:r>
+      <w:proofErr w:type="spellStart"/>
+      <w:r>
+        <w:rPr>
+          <w:rFonts w:eastAsiaTheme="minorEastAsia"/>
+          <w:i/>
+          <w:iCs/>
+          <w:sz w:val="24"/>
+          <w:szCs w:val="24"/>
+        </w:rPr>
+        <w:t>subplots</w:t>
+      </w:r>
+      <w:proofErr w:type="spellEnd"/>
+      <w:r>
+        <w:rPr>
+          <w:rFonts w:eastAsiaTheme="minorEastAsia"/>
+          <w:sz w:val="24"/>
+          <w:szCs w:val="24"/>
+        </w:rPr>
+        <w:t xml:space="preserve">) wykreślić należy wektor próbek sygnału ciągłego, który dla opisany jest następującą zależnością: 0 </w:t>
+      </w:r>
+      <w:r>
+        <w:rPr>
+          <w:rFonts w:eastAsiaTheme="minorEastAsia"/>
+          <w:sz w:val="24"/>
+          <w:szCs w:val="24"/>
+        </w:rPr>
+        <w:t xml:space="preserve"> t </w:t>
+      </w:r>
+    </w:p>
+    <w:p>
+      <w:pPr>
+        <w:autoSpaceDE w:val="0"/>
+        <w:autoSpaceDN w:val="0"/>
+        <w:adjustRightInd w:val="0"/>
+        <w:ind w:left="708"/>
+        <w:rPr>
+          <w:rFonts w:eastAsiaTheme="minorEastAsia"/>
+          <w:sz w:val="24"/>
+          <w:szCs w:val="24"/>
+        </w:rPr>
+      </w:pPr>
+      <m:oMath>
+        <m:r>
+          <w:rPr>
+            <w:rFonts w:ascii="Cambria Math" w:eastAsiaTheme="minorEastAsia" w:hAnsi="Cambria Math"/>
+            <w:sz w:val="24"/>
+            <w:szCs w:val="24"/>
+          </w:rPr>
+          <m:t>x</m:t>
+        </m:r>
+        <m:d>
+          <m:dPr>
+            <m:ctrlPr>
+              <w:rPr>
+                <w:rFonts w:ascii="Cambria Math" w:eastAsiaTheme="minorEastAsia" w:hAnsi="Cambria Math"/>
+                <w:i/>
+                <w:sz w:val="24"/>
+                <w:szCs w:val="24"/>
+              </w:rPr>
+            </m:ctrlPr>
+          </m:dPr>
+          <m:e>
+            <m:r>
+              <w:rPr>
+                <w:rFonts w:ascii="Cambria Math" w:eastAsiaTheme="minorEastAsia" w:hAnsi="Cambria Math"/>
+                <w:sz w:val="24"/>
+                <w:szCs w:val="24"/>
+              </w:rPr>
+              <m:t>t</m:t>
+            </m:r>
+          </m:e>
+        </m:d>
+        <m:r>
+          <w:rPr>
+            <w:rFonts w:ascii="Cambria Math" w:eastAsiaTheme="minorEastAsia" w:hAnsi="Cambria Math"/>
+            <w:sz w:val="24"/>
+            <w:szCs w:val="24"/>
+          </w:rPr>
+          <m:t>= 100</m:t>
+        </m:r>
+        <m:r>
+          <w:rPr>
+            <w:rFonts w:ascii="Cambria Math" w:eastAsiaTheme="minorEastAsia" w:hAnsi="Cambria Math"/>
+            <w:sz w:val="24"/>
+            <w:szCs w:val="24"/>
+          </w:rPr>
+          <m:t xml:space="preserve">t </m:t>
+        </m:r>
+        <m:sSup>
+          <m:sSupPr>
+            <m:ctrlPr>
+              <w:rPr>
+                <w:rFonts w:ascii="Cambria Math" w:eastAsiaTheme="minorEastAsia" w:hAnsi="Cambria Math"/>
+                <w:i/>
+                <w:iCs/>
+                <w:sz w:val="24"/>
+                <w:szCs w:val="24"/>
+              </w:rPr>
+            </m:ctrlPr>
+          </m:sSupPr>
+          <m:e>
+            <m:r>
+              <w:rPr>
+                <w:rFonts w:ascii="Cambria Math" w:eastAsiaTheme="minorEastAsia" w:hAnsi="Cambria Math"/>
+                <w:sz w:val="24"/>
+                <w:szCs w:val="24"/>
+              </w:rPr>
+              <m:t>e</m:t>
+            </m:r>
+          </m:e>
+          <m:sup>
+            <m:r>
+              <w:rPr>
+                <w:rFonts w:ascii="Cambria Math" w:eastAsiaTheme="minorEastAsia" w:hAnsi="Cambria Math"/>
+                <w:sz w:val="24"/>
+                <w:szCs w:val="24"/>
+              </w:rPr>
+              <m:t>-150|t-0,02|</m:t>
+            </m:r>
+          </m:sup>
+        </m:sSup>
+        <m:func>
+          <m:funcPr>
+            <m:ctrlPr>
+              <w:rPr>
+                <w:rFonts w:ascii="Cambria Math" w:eastAsiaTheme="minorEastAsia" w:hAnsi="Cambria Math"/>
+                <w:i/>
+                <w:sz w:val="24"/>
+                <w:szCs w:val="24"/>
+              </w:rPr>
+            </m:ctrlPr>
+          </m:funcPr>
+          <m:fName>
+            <m:r>
+              <m:rPr>
+                <m:sty m:val="p"/>
+              </m:rPr>
+              <w:rPr>
+                <w:rFonts w:ascii="Cambria Math" w:eastAsiaTheme="minorEastAsia" w:hAnsi="Cambria Math"/>
+                <w:sz w:val="24"/>
+                <w:szCs w:val="24"/>
+              </w:rPr>
+              <m:t>sin</m:t>
+            </m:r>
+          </m:fName>
+          <m:e>
+            <m:r>
+              <w:rPr>
+                <w:rFonts w:ascii="Cambria Math" w:eastAsiaTheme="minorEastAsia" w:hAnsi="Cambria Math"/>
+                <w:sz w:val="24"/>
+                <w:szCs w:val="24"/>
+              </w:rPr>
+              <m:t>200πt</m:t>
+            </m:r>
+          </m:e>
+        </m:func>
+        <m:r>
+          <w:rPr>
+            <w:rFonts w:ascii="Cambria Math" w:eastAsiaTheme="minorEastAsia" w:hAnsi="Cambria Math"/>
+            <w:sz w:val="24"/>
+            <w:szCs w:val="24"/>
+          </w:rPr>
+          <m:t xml:space="preserve">. </m:t>
+        </m:r>
+      </m:oMath>
+      <w:r>
+        <w:rPr>
+          <w:rFonts w:eastAsiaTheme="minorEastAsia"/>
+          <w:sz w:val="24"/>
+          <w:szCs w:val="24"/>
+        </w:rPr>
+        <w:t xml:space="preserve">W górnym oknie utworzyć wektor próbek w tym samym przedziale czasu równym 70 </w:t>
+      </w:r>
+      <w:proofErr w:type="spellStart"/>
+      <w:r>
+        <w:rPr>
+          <w:rFonts w:eastAsiaTheme="minorEastAsia"/>
+          <w:sz w:val="24"/>
+          <w:szCs w:val="24"/>
+        </w:rPr>
+        <w:t>ms</w:t>
+      </w:r>
+      <w:proofErr w:type="spellEnd"/>
+      <w:r>
+        <w:rPr>
+          <w:rFonts w:eastAsiaTheme="minorEastAsia"/>
+          <w:sz w:val="24"/>
+          <w:szCs w:val="24"/>
+        </w:rPr>
+        <w:t xml:space="preserve"> oraz przy odstępie między próbkami </w:t>
+      </w:r>
+      <w:r>
+        <w:rPr>
+          <w:rFonts w:eastAsiaTheme="minorEastAsia"/>
+          <w:i/>
+          <w:iCs/>
+          <w:sz w:val="24"/>
+          <w:szCs w:val="24"/>
+        </w:rPr>
+        <w:t xml:space="preserve">T </w:t>
+      </w:r>
+      <w:r>
+        <w:rPr>
+          <w:rFonts w:eastAsiaTheme="minorEastAsia"/>
+          <w:sz w:val="24"/>
+          <w:szCs w:val="24"/>
+        </w:rPr>
+        <w:t xml:space="preserve">= 3.0 </w:t>
+      </w:r>
+      <w:proofErr w:type="spellStart"/>
+      <w:r>
+        <w:rPr>
+          <w:rFonts w:eastAsiaTheme="minorEastAsia"/>
+          <w:sz w:val="24"/>
+          <w:szCs w:val="24"/>
+        </w:rPr>
+        <w:t>ms</w:t>
+      </w:r>
+      <w:proofErr w:type="spellEnd"/>
+      <w:r>
+        <w:rPr>
+          <w:rFonts w:eastAsiaTheme="minorEastAsia"/>
+          <w:sz w:val="24"/>
+          <w:szCs w:val="24"/>
+        </w:rPr>
+        <w:t xml:space="preserve"> i wykreślić zrekonstruowany sygnał ciągły </w:t>
+      </w:r>
+      <w:r>
+        <w:rPr>
+          <w:rFonts w:eastAsiaTheme="minorEastAsia"/>
+          <w:i/>
+          <w:iCs/>
+          <w:sz w:val="24"/>
+          <w:szCs w:val="24"/>
+        </w:rPr>
+        <w:t>x</w:t>
+      </w:r>
+      <w:r>
+        <w:rPr>
+          <w:rFonts w:eastAsiaTheme="minorEastAsia"/>
+          <w:sz w:val="24"/>
+          <w:szCs w:val="24"/>
+        </w:rPr>
+        <w:t>(</w:t>
+      </w:r>
+      <w:r>
+        <w:rPr>
+          <w:rFonts w:eastAsiaTheme="minorEastAsia"/>
+          <w:i/>
+          <w:iCs/>
+          <w:sz w:val="24"/>
+          <w:szCs w:val="24"/>
+        </w:rPr>
+        <w:t>t</w:t>
+      </w:r>
+      <w:r>
+        <w:rPr>
+          <w:rFonts w:eastAsiaTheme="minorEastAsia"/>
+          <w:sz w:val="24"/>
+          <w:szCs w:val="24"/>
+        </w:rPr>
+        <w:t>) po zastosowaniu metody ponownego próbkowania. Wreszcie</w:t>
+      </w:r>
+      <w:r>
+        <w:rPr>
+          <w:rFonts w:eastAsiaTheme="minorEastAsia"/>
+          <w:sz w:val="24"/>
+          <w:szCs w:val="24"/>
+        </w:rPr>
+        <w:t xml:space="preserve"> </w:t>
+      </w:r>
+      <w:r>
+        <w:rPr>
+          <w:rFonts w:eastAsiaTheme="minorEastAsia"/>
+          <w:sz w:val="24"/>
+          <w:szCs w:val="24"/>
+        </w:rPr>
+        <w:t xml:space="preserve">w dolnym oknie wykreślić ten sam sygnał przy </w:t>
+      </w:r>
+      <w:r>
+        <w:rPr>
+          <w:rFonts w:eastAsiaTheme="minorEastAsia"/>
+          <w:i/>
+          <w:iCs/>
+          <w:sz w:val="24"/>
+          <w:szCs w:val="24"/>
+        </w:rPr>
+        <w:t xml:space="preserve">T </w:t>
+      </w:r>
+      <w:r>
+        <w:rPr>
+          <w:rFonts w:eastAsiaTheme="minorEastAsia"/>
+          <w:sz w:val="24"/>
+          <w:szCs w:val="24"/>
+        </w:rPr>
+        <w:t xml:space="preserve">= 2.0 </w:t>
+      </w:r>
+      <w:proofErr w:type="spellStart"/>
+      <w:r>
+        <w:rPr>
+          <w:rFonts w:eastAsiaTheme="minorEastAsia"/>
+          <w:sz w:val="24"/>
+          <w:szCs w:val="24"/>
+        </w:rPr>
+        <w:t>ms</w:t>
+      </w:r>
+      <w:proofErr w:type="spellEnd"/>
+      <w:r>
+        <w:rPr>
+          <w:rFonts w:eastAsiaTheme="minorEastAsia"/>
+          <w:sz w:val="24"/>
+          <w:szCs w:val="24"/>
+        </w:rPr>
+        <w:t>.</w:t>
+      </w:r>
+    </w:p>
+    <w:p>
+      <w:pPr>
+        <w:autoSpaceDE w:val="0"/>
+        <w:autoSpaceDN w:val="0"/>
+        <w:adjustRightInd w:val="0"/>
+        <w:ind w:left="708"/>
+        <w:rPr>
+          <w:rFonts w:eastAsiaTheme="minorEastAsia"/>
+          <w:sz w:val="24"/>
+          <w:szCs w:val="24"/>
+        </w:rPr>
+      </w:pPr>
+    </w:p>
+    <w:p>
+      <w:pPr>
+        <w:autoSpaceDE w:val="0"/>
+        <w:autoSpaceDN w:val="0"/>
+        <w:adjustRightInd w:val="0"/>
+        <w:ind w:left="708"/>
+        <w:rPr>
+          <w:rFonts w:eastAsiaTheme="minorEastAsia"/>
+          <w:sz w:val="24"/>
+          <w:szCs w:val="24"/>
+        </w:rPr>
+      </w:pPr>
+      <w:r>
+        <w:rPr>
+          <w:rFonts w:eastAsiaTheme="minorEastAsia"/>
+          <w:sz w:val="24"/>
+          <w:szCs w:val="24"/>
+        </w:rPr>
+        <w:t xml:space="preserve">Dodatkowo do środkowego wykresu dodano zrekonstruowane sygnały dla odstępu próbkowania 3 </w:t>
+      </w:r>
+      <w:proofErr w:type="spellStart"/>
+      <w:r>
+        <w:rPr>
+          <w:rFonts w:eastAsiaTheme="minorEastAsia"/>
+          <w:sz w:val="24"/>
+          <w:szCs w:val="24"/>
+        </w:rPr>
+        <w:t>ms</w:t>
+      </w:r>
+      <w:proofErr w:type="spellEnd"/>
+      <w:r>
+        <w:rPr>
+          <w:rFonts w:eastAsiaTheme="minorEastAsia"/>
+          <w:sz w:val="24"/>
+          <w:szCs w:val="24"/>
+        </w:rPr>
+        <w:t xml:space="preserve"> oraz 2 </w:t>
+      </w:r>
+      <w:proofErr w:type="spellStart"/>
+      <w:r>
+        <w:rPr>
+          <w:rFonts w:eastAsiaTheme="minorEastAsia"/>
+          <w:sz w:val="24"/>
+          <w:szCs w:val="24"/>
+        </w:rPr>
+        <w:t>ms</w:t>
+      </w:r>
+      <w:proofErr w:type="spellEnd"/>
+      <w:r>
+        <w:rPr>
+          <w:rFonts w:eastAsiaTheme="minorEastAsia"/>
+          <w:sz w:val="24"/>
+          <w:szCs w:val="24"/>
+        </w:rPr>
+        <w:t xml:space="preserve">. </w:t>
+      </w:r>
+      <w:r>
+        <w:rPr>
+          <w:rFonts w:eastAsiaTheme="minorEastAsia"/>
+          <w:sz w:val="24"/>
+          <w:szCs w:val="24"/>
+        </w:rPr>
+        <w:t xml:space="preserve">Sygnały zostały zrekonstruowane z użyciem zaimplementowanej wcześniej funkcji, poprzez wstawianie dodatkowych zer w </w:t>
+      </w:r>
+      <w:r>
+        <w:rPr>
+          <w:rFonts w:eastAsiaTheme="minorEastAsia"/>
+          <w:sz w:val="24"/>
+          <w:szCs w:val="24"/>
+        </w:rPr>
+        <w:lastRenderedPageBreak/>
+        <w:t xml:space="preserve">obliczonym widmie sygnału </w:t>
+      </w:r>
+      <w:proofErr w:type="spellStart"/>
+      <w:r>
+        <w:rPr>
+          <w:rFonts w:eastAsiaTheme="minorEastAsia"/>
+          <w:sz w:val="24"/>
+          <w:szCs w:val="24"/>
+        </w:rPr>
+        <w:t>spróbkowanego</w:t>
+      </w:r>
+      <w:proofErr w:type="spellEnd"/>
+      <w:r>
+        <w:rPr>
+          <w:rFonts w:eastAsiaTheme="minorEastAsia"/>
+          <w:sz w:val="24"/>
+          <w:szCs w:val="24"/>
+        </w:rPr>
+        <w:t xml:space="preserve">. Zrekonstruowany sygnał z odstępem próbkowania 2 </w:t>
+      </w:r>
+      <w:proofErr w:type="spellStart"/>
+      <w:r>
+        <w:rPr>
+          <w:rFonts w:eastAsiaTheme="minorEastAsia"/>
+          <w:sz w:val="24"/>
+          <w:szCs w:val="24"/>
+        </w:rPr>
+        <w:t>ms</w:t>
+      </w:r>
+      <w:proofErr w:type="spellEnd"/>
+      <w:r>
+        <w:rPr>
+          <w:rFonts w:eastAsiaTheme="minorEastAsia"/>
+          <w:sz w:val="24"/>
+          <w:szCs w:val="24"/>
+        </w:rPr>
+        <w:t xml:space="preserve"> jest bliższy przebiegowi pierwotnemu niż ten z odstępem 3ms. Im mniej mamy próbek sygnału pierwotnego tym trudniej wiernie go odtworzyć.</w:t>
+      </w:r>
+    </w:p>
+    <w:p>
+      <w:pPr>
+        <w:autoSpaceDE w:val="0"/>
+        <w:autoSpaceDN w:val="0"/>
+        <w:adjustRightInd w:val="0"/>
+        <w:ind w:left="708"/>
+        <w:rPr>
+          <w:rFonts w:eastAsiaTheme="minorEastAsia"/>
+          <w:sz w:val="24"/>
+          <w:szCs w:val="24"/>
+        </w:rPr>
+      </w:pPr>
+    </w:p>
+    <w:p>
+      <w:pPr>
+        <w:autoSpaceDE w:val="0"/>
+        <w:autoSpaceDN w:val="0"/>
+        <w:adjustRightInd w:val="0"/>
+        <w:rPr>
+          <w:rFonts w:eastAsiaTheme="minorEastAsia"/>
+          <w:sz w:val="24"/>
+          <w:szCs w:val="24"/>
+        </w:rPr>
+      </w:pPr>
+      <w:r>
+        <w:rPr>
+          <w:rFonts w:eastAsiaTheme="minorEastAsia"/>
+          <w:noProof/>
+          <w:sz w:val="24"/>
+          <w:szCs w:val="24"/>
+          <w:lang w:eastAsia="pl-PL"/>
+        </w:rPr>
+        <w:drawing>
+          <wp:inline distT="0" distB="0" distL="0" distR="0">
+            <wp:extent cx="5343525" cy="4000500"/>
+            <wp:effectExtent l="19050" t="0" r="9525" b="0"/>
+            <wp:docPr id="20" name="Obraz 20"/>
+            <wp:cNvGraphicFramePr>
+              <a:graphicFrameLocks xmlns:a="http://schemas.openxmlformats.org/drawingml/2006/main" noChangeAspect="1"/>
+            </wp:cNvGraphicFramePr>
+            <a:graphic xmlns:a="http://schemas.openxmlformats.org/drawingml/2006/main">
+              <a:graphicData uri="http://schemas.openxmlformats.org/drawingml/2006/picture">
+                <pic:pic xmlns:pic="http://schemas.openxmlformats.org/drawingml/2006/picture">
+                  <pic:nvPicPr>
+                    <pic:cNvPr id="0" name="Picture 20"/>
+                    <pic:cNvPicPr>
+                      <a:picLocks noChangeAspect="1" noChangeArrowheads="1"/>
+                    </pic:cNvPicPr>
+                  </pic:nvPicPr>
+                  <pic:blipFill>
+                    <a:blip r:embed="rId14" cstate="print"/>
+                    <a:srcRect/>
+                    <a:stretch>
+                      <a:fillRect/>
+                    </a:stretch>
+                  </pic:blipFill>
+                  <pic:spPr bwMode="auto">
+                    <a:xfrm>
+                      <a:off x="0" y="0"/>
+                      <a:ext cx="5343525" cy="4000500"/>
+                    </a:xfrm>
+                    <a:prstGeom prst="rect">
+                      <a:avLst/>
+                    </a:prstGeom>
+                    <a:noFill/>
+                    <a:ln w="9525">
+                      <a:noFill/>
+                      <a:miter lim="800000"/>
+                      <a:headEnd/>
+                      <a:tailEnd/>
+                    </a:ln>
+                  </pic:spPr>
+                </pic:pic>
+              </a:graphicData>
+            </a:graphic>
+          </wp:inline>
+        </w:drawing>
+      </w:r>
+    </w:p>
+    <w:p>
+      <w:pPr>
+        <w:autoSpaceDE w:val="0"/>
+        <w:autoSpaceDN w:val="0"/>
+        <w:adjustRightInd w:val="0"/>
+        <w:rPr>
+          <w:rFonts w:eastAsiaTheme="minorEastAsia"/>
+          <w:sz w:val="24"/>
+          <w:szCs w:val="24"/>
+        </w:rPr>
+      </w:pPr>
+    </w:p>
+    <w:p>
+      <w:pPr>
+        <w:pStyle w:val="Akapitzlist"/>
+        <w:numPr>
+          <w:ilvl w:val="0"/>
+          <w:numId w:val="4"/>
+        </w:numPr>
+        <w:autoSpaceDE w:val="0"/>
+        <w:autoSpaceDN w:val="0"/>
+        <w:adjustRightInd w:val="0"/>
+        <w:rPr>
+          <w:rFonts w:eastAsiaTheme="minorEastAsia"/>
+          <w:sz w:val="24"/>
+          <w:szCs w:val="24"/>
+        </w:rPr>
+      </w:pPr>
+      <w:r>
+        <w:rPr>
+          <w:rFonts w:eastAsiaTheme="minorEastAsia"/>
+          <w:sz w:val="24"/>
+          <w:szCs w:val="24"/>
+        </w:rPr>
+        <w:t>Wykreślić pierwszych 225 próbek sygnału zmierzonego (około ośmiu kolejnych okresów sygnału złożonego), którego najmniejsza częstotliwość wynosi 400 Hz, a następnie pierwszych 225 próbek sygnału interpolowanego (około 4 okresów sygnału złożonego o zredukowanych częstotliwościach – teraz najmniejsza częstotliwość wynosi 200 Hz). Wykreślić widmo obu sygnałów.</w:t>
+      </w:r>
+    </w:p>
+    <w:p>
+      <w:pPr>
+        <w:autoSpaceDE w:val="0"/>
+        <w:autoSpaceDN w:val="0"/>
+        <w:adjustRightInd w:val="0"/>
+        <w:rPr>
+          <w:rFonts w:eastAsiaTheme="minorEastAsia"/>
+          <w:sz w:val="24"/>
+          <w:szCs w:val="24"/>
+        </w:rPr>
+      </w:pPr>
+    </w:p>
+    <w:p>
+      <w:pPr>
+        <w:autoSpaceDE w:val="0"/>
+        <w:autoSpaceDN w:val="0"/>
+        <w:adjustRightInd w:val="0"/>
+        <w:rPr>
+          <w:rFonts w:eastAsiaTheme="minorEastAsia"/>
+          <w:sz w:val="24"/>
+          <w:szCs w:val="24"/>
+        </w:rPr>
+      </w:pPr>
+      <w:r>
+        <w:rPr>
+          <w:rFonts w:eastAsiaTheme="minorEastAsia"/>
+          <w:sz w:val="24"/>
+          <w:szCs w:val="24"/>
+        </w:rPr>
+        <w:t>Interpolacja sygnałów polegała na wstawieniu pomiędzy oryginalne próbki sygnału dodatkowe próbki o zerowej wartości. W zależności od współczynnika, co druga lub co czwarta próbka była dodatkową próbką zerową. Następnie sygnał ten został poddany filtracji dolnoprzepustowej z częstotliwością odcięcia równą odwrotności współczynnika interpolacji. W zadaniu zastosowano dolnoprzepustowy filtr Czebyszewa.</w:t>
+      </w:r>
+    </w:p>
+    <w:p>
+      <w:pPr>
+        <w:autoSpaceDE w:val="0"/>
+        <w:autoSpaceDN w:val="0"/>
+        <w:adjustRightInd w:val="0"/>
+        <w:rPr>
+          <w:rFonts w:eastAsiaTheme="minorEastAsia"/>
+          <w:sz w:val="24"/>
+          <w:szCs w:val="24"/>
+        </w:rPr>
+      </w:pPr>
+    </w:p>
+    <w:p>
+      <w:pPr>
+        <w:autoSpaceDE w:val="0"/>
+        <w:autoSpaceDN w:val="0"/>
+        <w:adjustRightInd w:val="0"/>
+        <w:rPr>
+          <w:rFonts w:eastAsiaTheme="minorEastAsia"/>
+          <w:sz w:val="24"/>
+          <w:szCs w:val="24"/>
+        </w:rPr>
+      </w:pPr>
+    </w:p>
+    <w:p>
+      <w:pPr>
+        <w:autoSpaceDE w:val="0"/>
+        <w:autoSpaceDN w:val="0"/>
+        <w:adjustRightInd w:val="0"/>
+        <w:rPr>
+          <w:rFonts w:eastAsiaTheme="minorEastAsia"/>
+          <w:sz w:val="24"/>
+          <w:szCs w:val="24"/>
+        </w:rPr>
+      </w:pPr>
+      <w:r>
+        <w:rPr>
+          <w:rFonts w:eastAsiaTheme="minorEastAsia"/>
+          <w:noProof/>
+          <w:sz w:val="24"/>
+          <w:szCs w:val="24"/>
+          <w:lang w:eastAsia="pl-PL"/>
+        </w:rPr>
+        <w:lastRenderedPageBreak/>
+        <w:drawing>
+          <wp:inline distT="0" distB="0" distL="0" distR="0">
+            <wp:extent cx="5343525" cy="4000500"/>
+            <wp:effectExtent l="19050" t="0" r="9525" b="0"/>
+            <wp:docPr id="23" name="Obraz 23"/>
+            <wp:cNvGraphicFramePr>
+              <a:graphicFrameLocks xmlns:a="http://schemas.openxmlformats.org/drawingml/2006/main" noChangeAspect="1"/>
+            </wp:cNvGraphicFramePr>
+            <a:graphic xmlns:a="http://schemas.openxmlformats.org/drawingml/2006/main">
+              <a:graphicData uri="http://schemas.openxmlformats.org/drawingml/2006/picture">
+                <pic:pic xmlns:pic="http://schemas.openxmlformats.org/drawingml/2006/picture">
+                  <pic:nvPicPr>
+                    <pic:cNvPr id="0" name="Picture 23"/>
+                    <pic:cNvPicPr>
+                      <a:picLocks noChangeAspect="1" noChangeArrowheads="1"/>
+                    </pic:cNvPicPr>
+                  </pic:nvPicPr>
+                  <pic:blipFill>
+                    <a:blip r:embed="rId15" cstate="print"/>
+                    <a:srcRect/>
+                    <a:stretch>
+                      <a:fillRect/>
+                    </a:stretch>
+                  </pic:blipFill>
+                  <pic:spPr bwMode="auto">
+                    <a:xfrm>
+                      <a:off x="0" y="0"/>
+                      <a:ext cx="5343525" cy="4000500"/>
+                    </a:xfrm>
+                    <a:prstGeom prst="rect">
+                      <a:avLst/>
+                    </a:prstGeom>
+                    <a:noFill/>
+                    <a:ln w="9525">
+                      <a:noFill/>
+                      <a:miter lim="800000"/>
+                      <a:headEnd/>
+                      <a:tailEnd/>
+                    </a:ln>
+                  </pic:spPr>
+                </pic:pic>
+              </a:graphicData>
+            </a:graphic>
+          </wp:inline>
+        </w:drawing>
+      </w:r>
+    </w:p>
+    <w:p>
+      <w:pPr>
+        <w:autoSpaceDE w:val="0"/>
+        <w:autoSpaceDN w:val="0"/>
+        <w:adjustRightInd w:val="0"/>
+        <w:rPr>
+          <w:rFonts w:eastAsiaTheme="minorEastAsia"/>
+          <w:sz w:val="24"/>
+          <w:szCs w:val="24"/>
+        </w:rPr>
+      </w:pPr>
+      <w:r>
+        <w:rPr>
+          <w:rFonts w:eastAsiaTheme="minorEastAsia"/>
+          <w:noProof/>
+          <w:sz w:val="24"/>
+          <w:szCs w:val="24"/>
+          <w:lang w:eastAsia="pl-PL"/>
+        </w:rPr>
+        <w:drawing>
+          <wp:inline distT="0" distB="0" distL="0" distR="0">
+            <wp:extent cx="5343525" cy="4000500"/>
+            <wp:effectExtent l="19050" t="0" r="9525" b="0"/>
+            <wp:docPr id="29" name="Obraz 29"/>
+            <wp:cNvGraphicFramePr>
+              <a:graphicFrameLocks xmlns:a="http://schemas.openxmlformats.org/drawingml/2006/main" noChangeAspect="1"/>
+            </wp:cNvGraphicFramePr>
+            <a:graphic xmlns:a="http://schemas.openxmlformats.org/drawingml/2006/main">
+              <a:graphicData uri="http://schemas.openxmlformats.org/drawingml/2006/picture">
+                <pic:pic xmlns:pic="http://schemas.openxmlformats.org/drawingml/2006/picture">
+                  <pic:nvPicPr>
+                    <pic:cNvPr id="0" name="Picture 29"/>
+                    <pic:cNvPicPr>
+                      <a:picLocks noChangeAspect="1" noChangeArrowheads="1"/>
+                    </pic:cNvPicPr>
+                  </pic:nvPicPr>
+                  <pic:blipFill>
+                    <a:blip r:embed="rId16" cstate="print"/>
+                    <a:srcRect/>
+                    <a:stretch>
+                      <a:fillRect/>
+                    </a:stretch>
+                  </pic:blipFill>
+                  <pic:spPr bwMode="auto">
+                    <a:xfrm>
+                      <a:off x="0" y="0"/>
+                      <a:ext cx="5343525" cy="4000500"/>
+                    </a:xfrm>
+                    <a:prstGeom prst="rect">
+                      <a:avLst/>
+                    </a:prstGeom>
+                    <a:noFill/>
+                    <a:ln w="9525">
+                      <a:noFill/>
+                      <a:miter lim="800000"/>
+                      <a:headEnd/>
+                      <a:tailEnd/>
+                    </a:ln>
+                  </pic:spPr>
+                </pic:pic>
+              </a:graphicData>
+            </a:graphic>
+          </wp:inline>
+        </w:drawing>
+      </w:r>
     </w:p>
     <w:sectPr>
-      <w:footerReference w:type="default" r:id="rId13"/>
+      <w:footerReference w:type="default" r:id="rId17"/>
       <w:pgSz w:w="11906" w:h="16838"/>
       <w:pgMar w:top="1134" w:right="1417" w:bottom="1417" w:left="1417" w:header="708" w:footer="708" w:gutter="0"/>
       <w:cols w:space="708"/>
@@ -2095,7 +4044,7 @@
             <w:rPr>
               <w:noProof/>
             </w:rPr>
-            <w:t>1</w:t>
+            <w:t>7</w:t>
           </w:r>
         </w:fldSimple>
       </w:p>
@@ -2944,7 +4893,6 @@
   <w:style w:type="character" w:default="1" w:styleId="Domylnaczcionkaakapitu">
     <w:name w:val="Default Paragraph Font"/>
     <w:uiPriority w:val="1"/>
-    <w:semiHidden/>
     <w:unhideWhenUsed/>
   </w:style>
   <w:style w:type="table" w:default="1" w:styleId="Standardowy">
@@ -3097,6 +5045,294 @@
     </w:rPr>
   </w:style>
 </w:styles>
+</file>
+
+<file path=word/glossary/document.xml><?xml version="1.0" encoding="utf-8"?>
+<w:glossaryDocument xmlns:ve="http://schemas.openxmlformats.org/markup-compatibility/2006" xmlns:o="urn:schemas-microsoft-com:office:office" xmlns:r="http://schemas.openxmlformats.org/officeDocument/2006/relationships" xmlns:m="http://schemas.openxmlformats.org/officeDocument/2006/math" xmlns:v="urn:schemas-microsoft-com:vml" xmlns:wp="http://schemas.openxmlformats.org/drawingml/2006/wordprocessingDrawing" xmlns:w10="urn:schemas-microsoft-com:office:word" xmlns:w="http://schemas.openxmlformats.org/wordprocessingml/2006/main" xmlns:wne="http://schemas.microsoft.com/office/word/2006/wordml">
+  <w:docParts/>
+</w:glossaryDocument>
+</file>
+
+<file path=word/glossary/fontTable.xml><?xml version="1.0" encoding="utf-8"?>
+<w:fonts xmlns:r="http://schemas.openxmlformats.org/officeDocument/2006/relationships" xmlns:w="http://schemas.openxmlformats.org/wordprocessingml/2006/main">
+  <w:font w:name="Times New Roman">
+    <w:altName w:val="Times New Roman"/>
+    <w:panose1 w:val="02020603050405020304"/>
+    <w:charset w:val="EE"/>
+    <w:family w:val="roman"/>
+    <w:pitch w:val="variable"/>
+    <w:sig w:usb0="E0002AFF" w:usb1="C0007841" w:usb2="00000009" w:usb3="00000000" w:csb0="000001FF" w:csb1="00000000"/>
+  </w:font>
+  <w:font w:name="Calibri">
+    <w:panose1 w:val="020F0502020204030204"/>
+    <w:charset w:val="EE"/>
+    <w:family w:val="swiss"/>
+    <w:pitch w:val="variable"/>
+    <w:sig w:usb0="E00002FF" w:usb1="4000ACFF" w:usb2="00000001" w:usb3="00000000" w:csb0="0000019F" w:csb1="00000000"/>
+  </w:font>
+  <w:font w:name="Tahoma">
+    <w:panose1 w:val="020B0604030504040204"/>
+    <w:charset w:val="EE"/>
+    <w:family w:val="swiss"/>
+    <w:pitch w:val="variable"/>
+    <w:sig w:usb0="E1002EFF" w:usb1="C000605B" w:usb2="00000029" w:usb3="00000000" w:csb0="000101FF" w:csb1="00000000"/>
+  </w:font>
+  <w:font w:name="Cambria Math">
+    <w:panose1 w:val="02040503050406030204"/>
+    <w:charset w:val="EE"/>
+    <w:family w:val="roman"/>
+    <w:pitch w:val="variable"/>
+    <w:sig w:usb0="E00002FF" w:usb1="420024FF" w:usb2="00000000" w:usb3="00000000" w:csb0="0000019F" w:csb1="00000000"/>
+  </w:font>
+  <w:font w:name="Cambria">
+    <w:panose1 w:val="02040503050406030204"/>
+    <w:charset w:val="EE"/>
+    <w:family w:val="roman"/>
+    <w:pitch w:val="variable"/>
+    <w:sig w:usb0="E00002FF" w:usb1="400004FF" w:usb2="00000000" w:usb3="00000000" w:csb0="0000019F" w:csb1="00000000"/>
+  </w:font>
+</w:fonts>
+</file>
+
+<file path=word/glossary/settings.xml><?xml version="1.0" encoding="utf-8"?>
+<w:settings xmlns:o="urn:schemas-microsoft-com:office:office" xmlns:r="http://schemas.openxmlformats.org/officeDocument/2006/relationships" xmlns:m="http://schemas.openxmlformats.org/officeDocument/2006/math" xmlns:v="urn:schemas-microsoft-com:vml" xmlns:w10="urn:schemas-microsoft-com:office:word" xmlns:w="http://schemas.openxmlformats.org/wordprocessingml/2006/main" xmlns:sl="http://schemas.openxmlformats.org/schemaLibrary/2006/main">
+  <w:view w:val="normal"/>
+  <w:defaultTabStop w:val="708"/>
+  <w:hyphenationZone w:val="425"/>
+  <w:characterSpacingControl w:val="doNotCompress"/>
+  <w:compat>
+    <w:useFELayout/>
+  </w:compat>
+  <w:rsids>
+    <w:rsidRoot w:val="0031149E"/>
+    <w:rsid w:val="0031149E"/>
+    <w:rsid w:val="00406E11"/>
+  </w:rsids>
+  <m:mathPr>
+    <m:mathFont m:val="Cambria Math"/>
+    <m:brkBin m:val="before"/>
+    <m:brkBinSub m:val="--"/>
+    <m:smallFrac m:val="off"/>
+    <m:dispDef/>
+    <m:lMargin m:val="0"/>
+    <m:rMargin m:val="0"/>
+    <m:defJc m:val="centerGroup"/>
+    <m:wrapIndent m:val="1440"/>
+    <m:intLim m:val="subSup"/>
+    <m:naryLim m:val="undOvr"/>
+  </m:mathPr>
+  <w:themeFontLang w:val="pl-PL"/>
+  <w:clrSchemeMapping w:bg1="light1" w:t1="dark1" w:bg2="light2" w:t2="dark2" w:accent1="accent1" w:accent2="accent2" w:accent3="accent3" w:accent4="accent4" w:accent5="accent5" w:accent6="accent6" w:hyperlink="hyperlink" w:followedHyperlink="followedHyperlink"/>
+  <w:decimalSymbol w:val=","/>
+  <w:listSeparator w:val=";"/>
+</w:settings>
+</file>
+
+<file path=word/glossary/styles.xml><?xml version="1.0" encoding="utf-8"?>
+<w:styles xmlns:r="http://schemas.openxmlformats.org/officeDocument/2006/relationships" xmlns:w="http://schemas.openxmlformats.org/wordprocessingml/2006/main">
+  <w:docDefaults>
+    <w:rPrDefault>
+      <w:rPr>
+        <w:rFonts w:asciiTheme="minorHAnsi" w:eastAsiaTheme="minorEastAsia" w:hAnsiTheme="minorHAnsi" w:cstheme="minorBidi"/>
+        <w:sz w:val="22"/>
+        <w:szCs w:val="22"/>
+        <w:lang w:val="pl-PL" w:eastAsia="pl-PL" w:bidi="ar-SA"/>
+      </w:rPr>
+    </w:rPrDefault>
+    <w:pPrDefault>
+      <w:pPr>
+        <w:spacing w:after="200" w:line="276" w:lineRule="auto"/>
+      </w:pPr>
+    </w:pPrDefault>
+  </w:docDefaults>
+  <w:latentStyles w:defLockedState="0" w:defUIPriority="99" w:defSemiHidden="1" w:defUnhideWhenUsed="1" w:defQFormat="0" w:count="267">
+    <w:lsdException w:name="Normal" w:semiHidden="0" w:uiPriority="0" w:unhideWhenUsed="0" w:qFormat="1"/>
+    <w:lsdException w:name="heading 1" w:semiHidden="0" w:uiPriority="9" w:unhideWhenUsed="0" w:qFormat="1"/>
+    <w:lsdException w:name="heading 2" w:uiPriority="9" w:qFormat="1"/>
+    <w:lsdException w:name="heading 3" w:uiPriority="9" w:qFormat="1"/>
+    <w:lsdException w:name="heading 4" w:uiPriority="9" w:qFormat="1"/>
+    <w:lsdException w:name="heading 5" w:uiPriority="9" w:qFormat="1"/>
+    <w:lsdException w:name="heading 6" w:uiPriority="9" w:qFormat="1"/>
+    <w:lsdException w:name="heading 7" w:uiPriority="9" w:qFormat="1"/>
+    <w:lsdException w:name="heading 8" w:uiPriority="9" w:qFormat="1"/>
+    <w:lsdException w:name="heading 9" w:uiPriority="9" w:qFormat="1"/>
+    <w:lsdException w:name="toc 1" w:uiPriority="39"/>
+    <w:lsdException w:name="toc 2" w:uiPriority="39"/>
+    <w:lsdException w:name="toc 3" w:uiPriority="39"/>
+    <w:lsdException w:name="toc 4" w:uiPriority="39"/>
+    <w:lsdException w:name="toc 5" w:uiPriority="39"/>
+    <w:lsdException w:name="toc 6" w:uiPriority="39"/>
+    <w:lsdException w:name="toc 7" w:uiPriority="39"/>
+    <w:lsdException w:name="toc 8" w:uiPriority="39"/>
+    <w:lsdException w:name="toc 9" w:uiPriority="39"/>
+    <w:lsdException w:name="caption" w:uiPriority="35" w:qFormat="1"/>
+    <w:lsdException w:name="Title" w:semiHidden="0" w:uiPriority="10" w:unhideWhenUsed="0" w:qFormat="1"/>
+    <w:lsdException w:name="Default Paragraph Font" w:uiPriority="1"/>
+    <w:lsdException w:name="Subtitle" w:semiHidden="0" w:uiPriority="11" w:unhideWhenUsed="0" w:qFormat="1"/>
+    <w:lsdException w:name="Strong" w:semiHidden="0" w:uiPriority="22" w:unhideWhenUsed="0" w:qFormat="1"/>
+    <w:lsdException w:name="Emphasis" w:semiHidden="0" w:uiPriority="20" w:unhideWhenUsed="0" w:qFormat="1"/>
+    <w:lsdException w:name="Table Grid" w:semiHidden="0" w:uiPriority="59" w:unhideWhenUsed="0"/>
+    <w:lsdException w:name="Placeholder Text" w:unhideWhenUsed="0"/>
+    <w:lsdException w:name="No Spacing" w:semiHidden="0" w:uiPriority="1" w:unhideWhenUsed="0" w:qFormat="1"/>
+    <w:lsdException w:name="Light Shading" w:semiHidden="0" w:uiPriority="60" w:unhideWhenUsed="0"/>
+    <w:lsdException w:name="Light List" w:semiHidden="0" w:uiPriority="61" w:unhideWhenUsed="0"/>
+    <w:lsdException w:name="Light Grid" w:semiHidden="0" w:uiPriority="62" w:unhideWhenUsed="0"/>
+    <w:lsdException w:name="Medium Shading 1" w:semiHidden="0" w:uiPriority="63" w:unhideWhenUsed="0"/>
+    <w:lsdException w:name="Medium Shading 2" w:semiHidden="0" w:uiPriority="64" w:unhideWhenUsed="0"/>
+    <w:lsdException w:name="Medium List 1" w:semiHidden="0" w:uiPriority="65" w:unhideWhenUsed="0"/>
+    <w:lsdException w:name="Medium List 2" w:semiHidden="0" w:uiPriority="66" w:unhideWhenUsed="0"/>
+    <w:lsdException w:name="Medium Grid 1" w:semiHidden="0" w:uiPriority="67" w:unhideWhenUsed="0"/>
+    <w:lsdException w:name="Medium Grid 2" w:semiHidden="0" w:uiPriority="68" w:unhideWhenUsed="0"/>
+    <w:lsdException w:name="Medium Grid 3" w:semiHidden="0" w:uiPriority="69" w:unhideWhenUsed="0"/>
+    <w:lsdException w:name="Dark List" w:semiHidden="0" w:uiPriority="70" w:unhideWhenUsed="0"/>
+    <w:lsdException w:name="Colorful Shading" w:semiHidden="0" w:uiPriority="71" w:unhideWhenUsed="0"/>
+    <w:lsdException w:name="Colorful List" w:semiHidden="0" w:uiPriority="72" w:unhideWhenUsed="0"/>
+    <w:lsdException w:name="Colorful Grid" w:semiHidden="0" w:uiPriority="73" w:unhideWhenUsed="0"/>
+    <w:lsdException w:name="Light Shading Accent 1" w:semiHidden="0" w:uiPriority="60" w:unhideWhenUsed="0"/>
+    <w:lsdException w:name="Light List Accent 1" w:semiHidden="0" w:uiPriority="61" w:unhideWhenUsed="0"/>
+    <w:lsdException w:name="Light Grid Accent 1" w:semiHidden="0" w:uiPriority="62" w:unhideWhenUsed="0"/>
+    <w:lsdException w:name="Medium Shading 1 Accent 1" w:semiHidden="0" w:uiPriority="63" w:unhideWhenUsed="0"/>
+    <w:lsdException w:name="Medium Shading 2 Accent 1" w:semiHidden="0" w:uiPriority="64" w:unhideWhenUsed="0"/>
+    <w:lsdException w:name="Medium List 1 Accent 1" w:semiHidden="0" w:uiPriority="65" w:unhideWhenUsed="0"/>
+    <w:lsdException w:name="Revision" w:unhideWhenUsed="0"/>
+    <w:lsdException w:name="List Paragraph" w:semiHidden="0" w:uiPriority="34" w:unhideWhenUsed="0" w:qFormat="1"/>
+    <w:lsdException w:name="Quote" w:semiHidden="0" w:uiPriority="29" w:unhideWhenUsed="0" w:qFormat="1"/>
+    <w:lsdException w:name="Intense Quote" w:semiHidden="0" w:uiPriority="30" w:unhideWhenUsed="0" w:qFormat="1"/>
+    <w:lsdException w:name="Medium List 2 Accent 1" w:semiHidden="0" w:uiPriority="66" w:unhideWhenUsed="0"/>
+    <w:lsdException w:name="Medium Grid 1 Accent 1" w:semiHidden="0" w:uiPriority="67" w:unhideWhenUsed="0"/>
+    <w:lsdException w:name="Medium Grid 2 Accent 1" w:semiHidden="0" w:uiPriority="68" w:unhideWhenUsed="0"/>
+    <w:lsdException w:name="Medium Grid 3 Accent 1" w:semiHidden="0" w:uiPriority="69" w:unhideWhenUsed="0"/>
+    <w:lsdException w:name="Dark List Accent 1" w:semiHidden="0" w:uiPriority="70" w:unhideWhenUsed="0"/>
+    <w:lsdException w:name="Colorful Shading Accent 1" w:semiHidden="0" w:uiPriority="71" w:unhideWhenUsed="0"/>
+    <w:lsdException w:name="Colorful List Accent 1" w:semiHidden="0" w:uiPriority="72" w:unhideWhenUsed="0"/>
+    <w:lsdException w:name="Colorful Grid Accent 1" w:semiHidden="0" w:uiPriority="73" w:unhideWhenUsed="0"/>
+    <w:lsdException w:name="Light Shading Accent 2" w:semiHidden="0" w:uiPriority="60" w:unhideWhenUsed="0"/>
+    <w:lsdException w:name="Light List Accent 2" w:semiHidden="0" w:uiPriority="61" w:unhideWhenUsed="0"/>
+    <w:lsdException w:name="Light Grid Accent 2" w:semiHidden="0" w:uiPriority="62" w:unhideWhenUsed="0"/>
+    <w:lsdException w:name="Medium Shading 1 Accent 2" w:semiHidden="0" w:uiPriority="63" w:unhideWhenUsed="0"/>
+    <w:lsdException w:name="Medium Shading 2 Accent 2" w:semiHidden="0" w:uiPriority="64" w:unhideWhenUsed="0"/>
+    <w:lsdException w:name="Medium List 1 Accent 2" w:semiHidden="0" w:uiPriority="65" w:unhideWhenUsed="0"/>
+    <w:lsdException w:name="Medium List 2 Accent 2" w:semiHidden="0" w:uiPriority="66" w:unhideWhenUsed="0"/>
+    <w:lsdException w:name="Medium Grid 1 Accent 2" w:semiHidden="0" w:uiPriority="67" w:unhideWhenUsed="0"/>
+    <w:lsdException w:name="Medium Grid 2 Accent 2" w:semiHidden="0" w:uiPriority="68" w:unhideWhenUsed="0"/>
+    <w:lsdException w:name="Medium Grid 3 Accent 2" w:semiHidden="0" w:uiPriority="69" w:unhideWhenUsed="0"/>
+    <w:lsdException w:name="Dark List Accent 2" w:semiHidden="0" w:uiPriority="70" w:unhideWhenUsed="0"/>
+    <w:lsdException w:name="Colorful Shading Accent 2" w:semiHidden="0" w:uiPriority="71" w:unhideWhenUsed="0"/>
+    <w:lsdException w:name="Colorful List Accent 2" w:semiHidden="0" w:uiPriority="72" w:unhideWhenUsed="0"/>
+    <w:lsdException w:name="Colorful Grid Accent 2" w:semiHidden="0" w:uiPriority="73" w:unhideWhenUsed="0"/>
+    <w:lsdException w:name="Light Shading Accent 3" w:semiHidden="0" w:uiPriority="60" w:unhideWhenUsed="0"/>
+    <w:lsdException w:name="Light List Accent 3" w:semiHidden="0" w:uiPriority="61" w:unhideWhenUsed="0"/>
+    <w:lsdException w:name="Light Grid Accent 3" w:semiHidden="0" w:uiPriority="62" w:unhideWhenUsed="0"/>
+    <w:lsdException w:name="Medium Shading 1 Accent 3" w:semiHidden="0" w:uiPriority="63" w:unhideWhenUsed="0"/>
+    <w:lsdException w:name="Medium Shading 2 Accent 3" w:semiHidden="0" w:uiPriority="64" w:unhideWhenUsed="0"/>
+    <w:lsdException w:name="Medium List 1 Accent 3" w:semiHidden="0" w:uiPriority="65" w:unhideWhenUsed="0"/>
+    <w:lsdException w:name="Medium List 2 Accent 3" w:semiHidden="0" w:uiPriority="66" w:unhideWhenUsed="0"/>
+    <w:lsdException w:name="Medium Grid 1 Accent 3" w:semiHidden="0" w:uiPriority="67" w:unhideWhenUsed="0"/>
+    <w:lsdException w:name="Medium Grid 2 Accent 3" w:semiHidden="0" w:uiPriority="68" w:unhideWhenUsed="0"/>
+    <w:lsdException w:name="Medium Grid 3 Accent 3" w:semiHidden="0" w:uiPriority="69" w:unhideWhenUsed="0"/>
+    <w:lsdException w:name="Dark List Accent 3" w:semiHidden="0" w:uiPriority="70" w:unhideWhenUsed="0"/>
+    <w:lsdException w:name="Colorful Shading Accent 3" w:semiHidden="0" w:uiPriority="71" w:unhideWhenUsed="0"/>
+    <w:lsdException w:name="Colorful List Accent 3" w:semiHidden="0" w:uiPriority="72" w:unhideWhenUsed="0"/>
+    <w:lsdException w:name="Colorful Grid Accent 3" w:semiHidden="0" w:uiPriority="73" w:unhideWhenUsed="0"/>
+    <w:lsdException w:name="Light Shading Accent 4" w:semiHidden="0" w:uiPriority="60" w:unhideWhenUsed="0"/>
+    <w:lsdException w:name="Light List Accent 4" w:semiHidden="0" w:uiPriority="61" w:unhideWhenUsed="0"/>
+    <w:lsdException w:name="Light Grid Accent 4" w:semiHidden="0" w:uiPriority="62" w:unhideWhenUsed="0"/>
+    <w:lsdException w:name="Medium Shading 1 Accent 4" w:semiHidden="0" w:uiPriority="63" w:unhideWhenUsed="0"/>
+    <w:lsdException w:name="Medium Shading 2 Accent 4" w:semiHidden="0" w:uiPriority="64" w:unhideWhenUsed="0"/>
+    <w:lsdException w:name="Medium List 1 Accent 4" w:semiHidden="0" w:uiPriority="65" w:unhideWhenUsed="0"/>
+    <w:lsdException w:name="Medium List 2 Accent 4" w:semiHidden="0" w:uiPriority="66" w:unhideWhenUsed="0"/>
+    <w:lsdException w:name="Medium Grid 1 Accent 4" w:semiHidden="0" w:uiPriority="67" w:unhideWhenUsed="0"/>
+    <w:lsdException w:name="Medium Grid 2 Accent 4" w:semiHidden="0" w:uiPriority="68" w:unhideWhenUsed="0"/>
+    <w:lsdException w:name="Medium Grid 3 Accent 4" w:semiHidden="0" w:uiPriority="69" w:unhideWhenUsed="0"/>
+    <w:lsdException w:name="Dark List Accent 4" w:semiHidden="0" w:uiPriority="70" w:unhideWhenUsed="0"/>
+    <w:lsdException w:name="Colorful Shading Accent 4" w:semiHidden="0" w:uiPriority="71" w:unhideWhenUsed="0"/>
+    <w:lsdException w:name="Colorful List Accent 4" w:semiHidden="0" w:uiPriority="72" w:unhideWhenUsed="0"/>
+    <w:lsdException w:name="Colorful Grid Accent 4" w:semiHidden="0" w:uiPriority="73" w:unhideWhenUsed="0"/>
+    <w:lsdException w:name="Light Shading Accent 5" w:semiHidden="0" w:uiPriority="60" w:unhideWhenUsed="0"/>
+    <w:lsdException w:name="Light List Accent 5" w:semiHidden="0" w:uiPriority="61" w:unhideWhenUsed="0"/>
+    <w:lsdException w:name="Light Grid Accent 5" w:semiHidden="0" w:uiPriority="62" w:unhideWhenUsed="0"/>
+    <w:lsdException w:name="Medium Shading 1 Accent 5" w:semiHidden="0" w:uiPriority="63" w:unhideWhenUsed="0"/>
+    <w:lsdException w:name="Medium Shading 2 Accent 5" w:semiHidden="0" w:uiPriority="64" w:unhideWhenUsed="0"/>
+    <w:lsdException w:name="Medium List 1 Accent 5" w:semiHidden="0" w:uiPriority="65" w:unhideWhenUsed="0"/>
+    <w:lsdException w:name="Medium List 2 Accent 5" w:semiHidden="0" w:uiPriority="66" w:unhideWhenUsed="0"/>
+    <w:lsdException w:name="Medium Grid 1 Accent 5" w:semiHidden="0" w:uiPriority="67" w:unhideWhenUsed="0"/>
+    <w:lsdException w:name="Medium Grid 2 Accent 5" w:semiHidden="0" w:uiPriority="68" w:unhideWhenUsed="0"/>
+    <w:lsdException w:name="Medium Grid 3 Accent 5" w:semiHidden="0" w:uiPriority="69" w:unhideWhenUsed="0"/>
+    <w:lsdException w:name="Dark List Accent 5" w:semiHidden="0" w:uiPriority="70" w:unhideWhenUsed="0"/>
+    <w:lsdException w:name="Colorful Shading Accent 5" w:semiHidden="0" w:uiPriority="71" w:unhideWhenUsed="0"/>
+    <w:lsdException w:name="Colorful List Accent 5" w:semiHidden="0" w:uiPriority="72" w:unhideWhenUsed="0"/>
+    <w:lsdException w:name="Colorful Grid Accent 5" w:semiHidden="0" w:uiPriority="73" w:unhideWhenUsed="0"/>
+    <w:lsdException w:name="Light Shading Accent 6" w:semiHidden="0" w:uiPriority="60" w:unhideWhenUsed="0"/>
+    <w:lsdException w:name="Light List Accent 6" w:semiHidden="0" w:uiPriority="61" w:unhideWhenUsed="0"/>
+    <w:lsdException w:name="Light Grid Accent 6" w:semiHidden="0" w:uiPriority="62" w:unhideWhenUsed="0"/>
+    <w:lsdException w:name="Medium Shading 1 Accent 6" w:semiHidden="0" w:uiPriority="63" w:unhideWhenUsed="0"/>
+    <w:lsdException w:name="Medium Shading 2 Accent 6" w:semiHidden="0" w:uiPriority="64" w:unhideWhenUsed="0"/>
+    <w:lsdException w:name="Medium List 1 Accent 6" w:semiHidden="0" w:uiPriority="65" w:unhideWhenUsed="0"/>
+    <w:lsdException w:name="Medium List 2 Accent 6" w:semiHidden="0" w:uiPriority="66" w:unhideWhenUsed="0"/>
+    <w:lsdException w:name="Medium Grid 1 Accent 6" w:semiHidden="0" w:uiPriority="67" w:unhideWhenUsed="0"/>
+    <w:lsdException w:name="Medium Grid 2 Accent 6" w:semiHidden="0" w:uiPriority="68" w:unhideWhenUsed="0"/>
+    <w:lsdException w:name="Medium Grid 3 Accent 6" w:semiHidden="0" w:uiPriority="69" w:unhideWhenUsed="0"/>
+    <w:lsdException w:name="Dark List Accent 6" w:semiHidden="0" w:uiPriority="70" w:unhideWhenUsed="0"/>
+    <w:lsdException w:name="Colorful Shading Accent 6" w:semiHidden="0" w:uiPriority="71" w:unhideWhenUsed="0"/>
+    <w:lsdException w:name="Colorful List Accent 6" w:semiHidden="0" w:uiPriority="72" w:unhideWhenUsed="0"/>
+    <w:lsdException w:name="Colorful Grid Accent 6" w:semiHidden="0" w:uiPriority="73" w:unhideWhenUsed="0"/>
+    <w:lsdException w:name="Subtle Emphasis" w:semiHidden="0" w:uiPriority="19" w:unhideWhenUsed="0" w:qFormat="1"/>
+    <w:lsdException w:name="Intense Emphasis" w:semiHidden="0" w:uiPriority="21" w:unhideWhenUsed="0" w:qFormat="1"/>
+    <w:lsdException w:name="Subtle Reference" w:semiHidden="0" w:uiPriority="31" w:unhideWhenUsed="0" w:qFormat="1"/>
+    <w:lsdException w:name="Intense Reference" w:semiHidden="0" w:uiPriority="32" w:unhideWhenUsed="0" w:qFormat="1"/>
+    <w:lsdException w:name="Book Title" w:semiHidden="0" w:uiPriority="33" w:unhideWhenUsed="0" w:qFormat="1"/>
+    <w:lsdException w:name="Bibliography" w:uiPriority="37"/>
+    <w:lsdException w:name="TOC Heading" w:uiPriority="39" w:qFormat="1"/>
+  </w:latentStyles>
+  <w:style w:type="paragraph" w:default="1" w:styleId="Normalny">
+    <w:name w:val="Normal"/>
+    <w:qFormat/>
+  </w:style>
+  <w:style w:type="character" w:default="1" w:styleId="Domylnaczcionkaakapitu">
+    <w:name w:val="Default Paragraph Font"/>
+    <w:uiPriority w:val="1"/>
+    <w:semiHidden/>
+    <w:unhideWhenUsed/>
+  </w:style>
+  <w:style w:type="table" w:default="1" w:styleId="Standardowy">
+    <w:name w:val="Normal Table"/>
+    <w:uiPriority w:val="99"/>
+    <w:semiHidden/>
+    <w:unhideWhenUsed/>
+    <w:qFormat/>
+    <w:tblPr>
+      <w:tblInd w:w="0" w:type="dxa"/>
+      <w:tblCellMar>
+        <w:top w:w="0" w:type="dxa"/>
+        <w:left w:w="108" w:type="dxa"/>
+        <w:bottom w:w="0" w:type="dxa"/>
+        <w:right w:w="108" w:type="dxa"/>
+      </w:tblCellMar>
+    </w:tblPr>
+  </w:style>
+  <w:style w:type="numbering" w:default="1" w:styleId="Bezlisty">
+    <w:name w:val="No List"/>
+    <w:uiPriority w:val="99"/>
+    <w:semiHidden/>
+    <w:unhideWhenUsed/>
+  </w:style>
+  <w:style w:type="character" w:styleId="Tekstzastpczy">
+    <w:name w:val="Placeholder Text"/>
+    <w:basedOn w:val="Domylnaczcionkaakapitu"/>
+    <w:uiPriority w:val="99"/>
+    <w:semiHidden/>
+    <w:rsid w:val="0031149E"/>
+    <w:rPr>
+      <w:color w:val="808080"/>
+    </w:rPr>
+  </w:style>
+</w:styles>
+</file>
+
+<file path=word/glossary/webSettings.xml><?xml version="1.0" encoding="utf-8"?>
+<w:webSettings xmlns:r="http://schemas.openxmlformats.org/officeDocument/2006/relationships" xmlns:w="http://schemas.openxmlformats.org/wordprocessingml/2006/main">
+  <w:optimizeForBrowser/>
+</w:webSettings>
 </file>
 
 <file path=word/theme/theme1.xml><?xml version="1.0" encoding="utf-8"?>
@@ -3387,7 +5623,7 @@
 </file>
 
 <file path=customXml/itemProps1.xml><?xml version="1.0" encoding="utf-8"?>
-<ds:datastoreItem xmlns:ds="http://schemas.openxmlformats.org/officeDocument/2006/customXml" ds:itemID="{F7B89AD1-612E-403F-A1CD-58A2BA60B180}">
+<ds:datastoreItem xmlns:ds="http://schemas.openxmlformats.org/officeDocument/2006/customXml" ds:itemID="{66DE843B-D74E-4A5D-B414-514F4C8FD248}">
   <ds:schemaRefs>
     <ds:schemaRef ds:uri="http://schemas.openxmlformats.org/officeDocument/2006/bibliography"/>
   </ds:schemaRefs>

</xml_diff>